<commit_message>
Enhance project motivation and objectives in Capstone proposal, detailing insights from practical experience with batch jobs and improving clarity on governance mechanisms.
</commit_message>
<xml_diff>
--- a/Submission Documents/[CSC3101] Capstone_Report_Template - Proposal (Industry Project).docx
+++ b/Submission Documents/[CSC3101] Capstone_Report_Template - Proposal (Industry Project).docx
@@ -844,16 +844,7 @@
           <w:sz w:val="20"/>
           <w:szCs w:val="20"/>
         </w:rPr>
-        <w:t xml:space="preserve">+65 </w:t>
-      </w:r>
-      <w:r>
-        <w:rPr>
-          <w:b/>
-          <w:bCs/>
-          <w:sz w:val="20"/>
-          <w:szCs w:val="20"/>
-        </w:rPr>
-        <w:t>6592</w:t>
+        <w:t>+65 6592</w:t>
       </w:r>
       <w:r>
         <w:rPr>
@@ -2086,13 +2077,89 @@
         <w:t>The motivation for this project arises from the gap between the importance of batch jobs and the limited visibility organi</w:t>
       </w:r>
       <w:r>
-        <w:t>sations have into their lifecycle. Currently, administrators typically monitor jobs using logs or simple dashboards that show success or failure after execution. These tools are inadequate for detecting silent degradation, redundant workloads, or governance drift. The purpose of this capstone project is to design and implement a Batch Job Lifecycle Monitor, a system that provides transparent oversight of jobs from creation to retirement. By introducing features such as lifecycle tracking and governance checks, the project aims to help enterprises reduce risks, improve maintainability, and ensure their scheduled jobs remain relevant and efficient over time.</w:t>
+        <w:t>sations have into their lifecycle. Currently, administrators typically monitor jobs using logs or simple dashboards that show success or failure after execution. These tools are inadequate for detecting silent degradation, redundant workloads, or governance drift</w:t>
+      </w:r>
+      <w:r>
+        <w:t>, leaving many jobs running in the background unchecked.</w:t>
       </w:r>
     </w:p>
     <w:p>
       <w:pPr>
         <w:pStyle w:val="BodyText"/>
         <w:spacing w:line="276" w:lineRule="auto"/>
+        <w:ind w:left="0"/>
+      </w:pPr>
+    </w:p>
+    <w:p>
+      <w:pPr>
+        <w:pStyle w:val="BodyText"/>
+        <w:spacing w:line="276" w:lineRule="auto"/>
+        <w:ind w:left="0"/>
+      </w:pPr>
+      <w:r>
+        <w:t xml:space="preserve">The idea for this project stems directly from my experience working with enterprise batch jobs during my Integrated Work Study Programme. In practice, I </w:t>
+      </w:r>
+      <w:r>
+        <w:t xml:space="preserve">observed </w:t>
+      </w:r>
+      <w:r>
+        <w:t>that when</w:t>
+      </w:r>
+      <w:r>
+        <w:t xml:space="preserve"> hundreds of jobs were deployed and allowed to run for long periods of time without regular review, </w:t>
+      </w:r>
+      <w:r>
+        <w:t xml:space="preserve">there is </w:t>
+      </w:r>
+      <w:r>
+        <w:t xml:space="preserve">potentially outdated or redundant jobs that remain active in production. </w:t>
+      </w:r>
+      <w:r>
+        <w:t xml:space="preserve">I </w:t>
+      </w:r>
+      <w:r>
+        <w:t>also encountered a situation where a job appeared to be in progress but had in fact failed silently. Due to the fact that there was no alert or feedback mechanism in place, I only discovered the error later on when I returned to the terminal console and saw the error message. Ex</w:t>
+      </w:r>
+      <w:r>
+        <w:t xml:space="preserve">periences like this highlighted to me how important it is for batch systems to provide clear feedback and governance </w:t>
+      </w:r>
+      <w:r>
+        <w:t>mechanisms and</w:t>
+      </w:r>
+      <w:r>
+        <w:t xml:space="preserve"> inspired the ideation of this project</w:t>
+      </w:r>
+      <w:r>
+        <w:t>.</w:t>
+      </w:r>
+    </w:p>
+    <w:p>
+      <w:pPr>
+        <w:pStyle w:val="BodyText"/>
+        <w:spacing w:line="276" w:lineRule="auto"/>
+        <w:ind w:left="0"/>
+      </w:pPr>
+    </w:p>
+    <w:p>
+      <w:pPr>
+        <w:pStyle w:val="BodyText"/>
+        <w:spacing w:line="276" w:lineRule="auto"/>
+        <w:ind w:left="0"/>
+      </w:pPr>
+      <w:r>
+        <w:t xml:space="preserve">The purpose of this capstone project is </w:t>
+      </w:r>
+      <w:r>
+        <w:t xml:space="preserve">therefore </w:t>
+      </w:r>
+      <w:r>
+        <w:t>to design and implement a Batch Job Lifecycle Monitor, a system that provides transparent oversight of jobs from creation to retirement. By introducing features such as lifecycle tracking and governance checks, the project aims to help enterprises reduce risks, improve maintainability, and ensure their scheduled jobs remain relevant and efficient over time.</w:t>
+      </w:r>
+    </w:p>
+    <w:p>
+      <w:pPr>
+        <w:pStyle w:val="BodyText"/>
+        <w:spacing w:line="276" w:lineRule="auto"/>
       </w:pPr>
     </w:p>
     <w:p>
@@ -2122,14 +2189,9 @@
       <w:r>
         <w:t xml:space="preserve">isibility </w:t>
       </w:r>
-      <w:proofErr w:type="gramStart"/>
-      <w:r>
-        <w:t>I</w:t>
-      </w:r>
-      <w:r>
-        <w:t>nto</w:t>
-      </w:r>
-      <w:proofErr w:type="gramEnd"/>
+      <w:r>
+        <w:t>into</w:t>
+      </w:r>
       <w:r>
         <w:t xml:space="preserve"> </w:t>
       </w:r>
@@ -2195,6 +2257,7 @@
         <w:ind w:left="0"/>
       </w:pPr>
       <w:r>
+        <w:lastRenderedPageBreak/>
         <w:t>While not necessarily failing outright, batch jobs may degrade subtly over time. They might execute longer than expected, process smaller data sets, or run at times that are no longer align with business needs. As most dashboards focus on just success or failure, these inefficiencies remain unnoticed. Over months or years, such hidden drifts can lead to resource waste, missed dependencies, or misaligned reporting cycles. The lack of built-in governance tools to flag such behaviour means administrators often lack the awareness to take corrective action.</w:t>
       </w:r>
     </w:p>
@@ -2230,119 +2293,109 @@
         <w:ind w:left="0"/>
       </w:pPr>
       <w:r>
-        <w:t xml:space="preserve">Over the years, organisations accumulate jobs that are no longer required, duplicated across teams, or left behind after business changes. Without structured governance, these outdated </w:t>
+        <w:t>Over the years, organisations accumulate jobs that are no longer required, duplicated across teams, or left behind after business changes. Without structured governance, these outdated or redundant jobs continue to consume infrastructure resources and complicate maintenance. The presence of unused jobs makes it harder for teams to audit the environment, increase cognitive load during troubleshooting, and heightens the risk of human error. The absence of lifecycle review mechanisms results in a cluttered and fragile automation ecosystem.</w:t>
+      </w:r>
+    </w:p>
+    <w:p>
+      <w:pPr>
+        <w:pStyle w:val="BodyText"/>
+        <w:ind w:left="0"/>
+      </w:pPr>
+    </w:p>
+    <w:p>
+      <w:pPr>
+        <w:pStyle w:val="Heading2"/>
+      </w:pPr>
+      <w:r>
+        <w:t>1.3 Literature Review</w:t>
+      </w:r>
+    </w:p>
+    <w:p>
+      <w:pPr>
+        <w:pStyle w:val="BodyText"/>
+        <w:ind w:left="0"/>
+      </w:pPr>
+    </w:p>
+    <w:p>
+      <w:pPr>
+        <w:pStyle w:val="BodyText"/>
+        <w:ind w:left="0"/>
+      </w:pPr>
+      <w:r>
+        <w:t>Several strands of research have addressed monitoring and scheduling in batch and workflow systems, but they leave gaps in lifecycle governance and redundancy management.</w:t>
+      </w:r>
+      <w:r>
+        <w:t xml:space="preserve"> A visualization tool, BatchLens, was proposed to help administrators </w:t>
+      </w:r>
+      <w:r>
+        <w:t>analyse</w:t>
+      </w:r>
+      <w:r>
+        <w:t xml:space="preserve"> batch jobs by exploring runtime patterns and resource usage [1]. While useful for diagnosing job behaviour, the focus remains on visualization rather than providing mechanisms for long-term governance or job retirement. A containerized batch monitoring system was developed to capture CPU, memory, and Input/Output metrics for jobs in distributed environments [2]. This demonstrates the feasibility of detailed runtime monitoring, yet it does not address organisational issues such as outdated or redundant job persisting in production.</w:t>
+      </w:r>
+    </w:p>
+    <w:p>
+      <w:pPr>
+        <w:pStyle w:val="BodyText"/>
+        <w:ind w:left="0"/>
+      </w:pPr>
+    </w:p>
+    <w:p>
+      <w:pPr>
+        <w:pStyle w:val="BodyText"/>
+        <w:ind w:left="0"/>
+      </w:pPr>
+      <w:r>
+        <w:t>In parallel, efforts to standardize communication between workflow managers and schedulers have emerged. The Common Workflow Scheduler Interface (CWSI) defines a uniform interface for exchanging scheduling and execution information [3]. While this advances interoperability and portability, it remains focused on system integration rather than governance of large and evolving job ecosystems. Workflow scheduling strategies have also been compared in simulated distributed environments, showing how different heuristics perform under uncertainty [4]. These results highlight the complexity of scheduling decisions but concentrate on execution efficiency instead of maintainability of long-lived job fleets.</w:t>
+      </w:r>
+    </w:p>
+    <w:p>
+      <w:pPr>
+        <w:pStyle w:val="BodyText"/>
+        <w:ind w:left="0"/>
+      </w:pPr>
+    </w:p>
+    <w:p>
+      <w:pPr>
+        <w:pStyle w:val="BodyText"/>
+        <w:ind w:left="0"/>
+      </w:pPr>
+      <w:r>
+        <w:t>Together, these works advance the state of monitoring, visualization, interoperability, and scheduling efficiency. However, they largely overlook the “set-and-forget” problem common in enterprise environments, where forgotten jobs, hidden drift, and redundancy accumulate over time. The proposed Batch Job Lifecycle monitor aims to fill this gap by focusing not only on execution monitoring but also on visibility, governance, and maintainability across the full lifetime of scheduled jobs.</w:t>
+      </w:r>
+    </w:p>
+    <w:p>
+      <w:pPr>
+        <w:pStyle w:val="BodyText"/>
+        <w:ind w:left="0"/>
+      </w:pPr>
+    </w:p>
+    <w:p>
+      <w:pPr>
+        <w:pStyle w:val="Heading2"/>
+      </w:pPr>
+      <w:r>
+        <w:t>1.4 Summary</w:t>
+      </w:r>
+    </w:p>
+    <w:p>
+      <w:pPr>
+        <w:rPr>
+          <w:lang w:eastAsia="zh-SG"/>
+        </w:rPr>
+      </w:pPr>
+    </w:p>
+    <w:p>
+      <w:pPr>
+        <w:pStyle w:val="BodyText"/>
+        <w:ind w:left="0"/>
+      </w:pPr>
+      <w:r>
+        <w:t xml:space="preserve">Taken together, these challenges reveal a persistent gap between what research and tools currently provide and what enterprises require. Existing work has advanced visualization, monitoring, standardization, and scheduling efficiency, yet the practical problem of forgotten jobs, hidden inefficiencies, and redundant workloads remain unresolved. Current solutions </w:t>
       </w:r>
       <w:r>
         <w:lastRenderedPageBreak/>
-        <w:t>or redundant jobs continue to consume infrastructure resources and complicate maintenance. The presence of unused jobs makes it harder for teams to audit the environment, increase cognitive load during troubleshooting, and heightens the risk of human error. The absence of lifecycle review mechanisms results in a cluttered and fragile automation ecosystem.</w:t>
-      </w:r>
-    </w:p>
-    <w:p>
-      <w:pPr>
-        <w:pStyle w:val="BodyText"/>
-        <w:ind w:left="0"/>
-      </w:pPr>
-    </w:p>
-    <w:p>
-      <w:pPr>
-        <w:pStyle w:val="Heading2"/>
-      </w:pPr>
-      <w:r>
-        <w:t>1.3 Literature Review</w:t>
-      </w:r>
-    </w:p>
-    <w:p>
-      <w:pPr>
-        <w:pStyle w:val="BodyText"/>
-        <w:ind w:left="0"/>
-      </w:pPr>
-    </w:p>
-    <w:p>
-      <w:pPr>
-        <w:pStyle w:val="BodyText"/>
-        <w:ind w:left="0"/>
-      </w:pPr>
-      <w:r>
-        <w:t>Several strands of research have addressed monitoring and scheduling in batch and workflow systems, but they leave gaps in lifecycle governance and redundancy management.</w:t>
-      </w:r>
-      <w:r>
-        <w:t xml:space="preserve"> A visualization tool, </w:t>
-      </w:r>
-      <w:proofErr w:type="spellStart"/>
-      <w:r>
-        <w:t>BatchLens</w:t>
-      </w:r>
-      <w:proofErr w:type="spellEnd"/>
-      <w:r>
-        <w:t xml:space="preserve">, was proposed to help administrators </w:t>
-      </w:r>
-      <w:proofErr w:type="spellStart"/>
-      <w:r>
-        <w:t>analyze</w:t>
-      </w:r>
-      <w:proofErr w:type="spellEnd"/>
-      <w:r>
-        <w:t xml:space="preserve"> batch jobs by exploring runtime patterns and resource usage [1]. While useful for diagnosing job behaviour, the focus remains on visualization rather than providing mechanisms for long-term governance or job retirement. A containerized batch monitoring system was developed to capture CPU, memory, and Input/Output metrics for jobs in distributed environments [2]. This demonstrates the feasibility of detailed runtime monitoring, yet it does not address organisational issues such as outdated or redundant job persisting in production.</w:t>
-      </w:r>
-    </w:p>
-    <w:p>
-      <w:pPr>
-        <w:pStyle w:val="BodyText"/>
-        <w:ind w:left="0"/>
-      </w:pPr>
-    </w:p>
-    <w:p>
-      <w:pPr>
-        <w:pStyle w:val="BodyText"/>
-        <w:ind w:left="0"/>
-      </w:pPr>
-      <w:r>
-        <w:t>In parallel, efforts to standardize communication between workflow managers and schedulers have emerged. The Common Workflow Scheduler Interface (CWSI) defines a uniform interface for exchanging scheduling and execution information [3]. While this advances interoperability and portability, it remains focused on system integration rather than governance of large and evolving job ecosystems. Workflow scheduling strategies have also been compared in simulated distributed environments, showing how different heuristics perform under uncertainty [4]. These results highlight the complexity of scheduling decisions but concentrate on execution efficiency instead of maintainability of long-lived job fleets.</w:t>
-      </w:r>
-    </w:p>
-    <w:p>
-      <w:pPr>
-        <w:pStyle w:val="BodyText"/>
-        <w:ind w:left="0"/>
-      </w:pPr>
-    </w:p>
-    <w:p>
-      <w:pPr>
-        <w:pStyle w:val="BodyText"/>
-        <w:ind w:left="0"/>
-      </w:pPr>
-      <w:r>
-        <w:t>Together, these works advance the state of monitoring, visualization, interoperability, and scheduling efficiency. However, they largely overlook the “set-and-forget” problem common in enterprise environments, where forgotten jobs, hidden drift, and redundancy accumulate over time. The proposed Batch Job Lifecycle monitor aims to fill this gap by focusing not only on execution monitoring but also on visibility, governance, and maintainability across the full lifetime of scheduled jobs.</w:t>
-      </w:r>
-    </w:p>
-    <w:p>
-      <w:pPr>
-        <w:pStyle w:val="BodyText"/>
-        <w:ind w:left="0"/>
-      </w:pPr>
-    </w:p>
-    <w:p>
-      <w:pPr>
-        <w:pStyle w:val="Heading2"/>
-      </w:pPr>
-      <w:r>
-        <w:t>1.4 Summary</w:t>
-      </w:r>
-    </w:p>
-    <w:p>
-      <w:pPr>
-        <w:rPr>
-          <w:lang w:eastAsia="zh-SG"/>
-        </w:rPr>
-      </w:pPr>
-    </w:p>
-    <w:p>
-      <w:pPr>
-        <w:pStyle w:val="BodyText"/>
-        <w:ind w:left="0"/>
-      </w:pPr>
-      <w:r>
-        <w:t>Taken together, these challenges reveal a persistent gap between what research and tools currently provide and what enterprises require. Existing work has advanced visualization, monitoring, standardization, and scheduling efficiency, yet the practical problem of forgotten jobs, hidden inefficiencies, and redundant workloads remain unresolved. Current solutions focus heavily on execution metrics and interoperability, leaving long-term governance unaddressed. The proposed Batch Job Lifecycle Monitor fills this gap by combining visibility, tracking, and governance features to ensure that jobs remain relevant, efficient, and manageable throughout their entire lifecycle.</w:t>
+        <w:t>focus heavily on execution metrics and interoperability, leaving long-term governance unaddressed. The proposed Batch Job Lifecycle Monitor fills this gap by combining visibility, tracking, and governance features to ensure that jobs remain relevant, efficient, and manageable throughout their entire lifecycle.</w:t>
       </w:r>
     </w:p>
     <w:p>
@@ -2390,6 +2443,161 @@
     </w:p>
     <w:p>
       <w:pPr>
+        <w:pStyle w:val="BodyText"/>
+        <w:numPr>
+          <w:ilvl w:val="0"/>
+          <w:numId w:val="3"/>
+        </w:numPr>
+        <w:ind w:left="360"/>
+        <w:rPr>
+          <w:b/>
+          <w:bCs/>
+        </w:rPr>
+      </w:pPr>
+      <w:r>
+        <w:rPr>
+          <w:b/>
+          <w:bCs/>
+        </w:rPr>
+        <w:t>Enhance Visibility into Batch Job Executions</w:t>
+      </w:r>
+      <w:r>
+        <w:rPr>
+          <w:b/>
+          <w:bCs/>
+        </w:rPr>
+        <w:t xml:space="preserve">: </w:t>
+      </w:r>
+      <w:r>
+        <w:t>Develop an end-to-end tracking system that captures detailed job states, runtimes, and outcomes, providing administrators with actionable insights beyond basic success or failure reporting.</w:t>
+      </w:r>
+    </w:p>
+    <w:p>
+      <w:pPr>
+        <w:pStyle w:val="BodyText"/>
+        <w:ind w:left="0"/>
+      </w:pPr>
+    </w:p>
+    <w:p>
+      <w:pPr>
+        <w:pStyle w:val="BodyText"/>
+        <w:numPr>
+          <w:ilvl w:val="0"/>
+          <w:numId w:val="3"/>
+        </w:numPr>
+        <w:ind w:left="360"/>
+        <w:rPr>
+          <w:b/>
+          <w:bCs/>
+        </w:rPr>
+      </w:pPr>
+      <w:r>
+        <w:rPr>
+          <w:b/>
+          <w:bCs/>
+        </w:rPr>
+        <w:t>Identify Inefficiencies</w:t>
+      </w:r>
+      <w:r>
+        <w:rPr>
+          <w:b/>
+          <w:bCs/>
+        </w:rPr>
+        <w:t xml:space="preserve"> Through Rule-Based Governance</w:t>
+      </w:r>
+      <w:r>
+        <w:rPr>
+          <w:b/>
+          <w:bCs/>
+        </w:rPr>
+        <w:t xml:space="preserve">: </w:t>
+      </w:r>
+      <w:r>
+        <w:t>Implement a configurable rules engine that applies defined conditions such as maximum runtime thresholds, inactivity periods to identify jobs exhibiting inefficiencies or drift.</w:t>
+      </w:r>
+    </w:p>
+    <w:p>
+      <w:pPr>
+        <w:pStyle w:val="BodyText"/>
+        <w:ind w:left="0"/>
+      </w:pPr>
+    </w:p>
+    <w:p>
+      <w:pPr>
+        <w:pStyle w:val="BodyText"/>
+        <w:numPr>
+          <w:ilvl w:val="0"/>
+          <w:numId w:val="3"/>
+        </w:numPr>
+        <w:ind w:left="360"/>
+        <w:rPr>
+          <w:b/>
+          <w:bCs/>
+        </w:rPr>
+      </w:pPr>
+      <w:r>
+        <w:rPr>
+          <w:b/>
+          <w:bCs/>
+        </w:rPr>
+        <w:t>Introduce Governance Mechanisms for Redundancy and Obsolescence</w:t>
+      </w:r>
+      <w:r>
+        <w:rPr>
+          <w:b/>
+          <w:bCs/>
+        </w:rPr>
+        <w:t xml:space="preserve">: </w:t>
+      </w:r>
+      <w:r>
+        <w:t>Provide tools to flag and review outdated, redundant, or inactive jobs, enabling structured lifecycle governance and reducing the clutter of unmanaged workloads.</w:t>
+      </w:r>
+    </w:p>
+    <w:p>
+      <w:pPr>
+        <w:pStyle w:val="BodyText"/>
+        <w:ind w:left="0"/>
+      </w:pPr>
+    </w:p>
+    <w:p>
+      <w:pPr>
+        <w:pStyle w:val="BodyText"/>
+        <w:numPr>
+          <w:ilvl w:val="0"/>
+          <w:numId w:val="3"/>
+        </w:numPr>
+        <w:ind w:left="360"/>
+        <w:rPr>
+          <w:b/>
+          <w:bCs/>
+        </w:rPr>
+      </w:pPr>
+      <w:r>
+        <w:rPr>
+          <w:b/>
+          <w:bCs/>
+        </w:rPr>
+        <w:t>Enable Automated Alerting for Job Anomalies</w:t>
+      </w:r>
+      <w:r>
+        <w:rPr>
+          <w:b/>
+          <w:bCs/>
+        </w:rPr>
+        <w:t xml:space="preserve">: </w:t>
+      </w:r>
+      <w:r>
+        <w:t>Design and implement an alerting mechanism that notifies administrators when jobs breach configured rules or thresholds, ensuring timely intervention and reducing reliance on manual log reviews.</w:t>
+      </w:r>
+    </w:p>
+    <w:p>
+      <w:pPr>
+        <w:pStyle w:val="BodyText"/>
+        <w:ind w:left="0"/>
+      </w:pPr>
+    </w:p>
+    <w:p>
+      <w:pPr>
         <w:pStyle w:val="Heading2"/>
         <w:numPr>
           <w:ilvl w:val="1"/>
@@ -2397,165 +2605,111 @@
         </w:numPr>
       </w:pPr>
       <w:r>
-        <w:t>Enhance Visibility into Batch Job Executions</w:t>
-      </w:r>
-    </w:p>
-    <w:p>
-      <w:pPr>
-        <w:rPr>
-          <w:lang w:eastAsia="zh-SG"/>
-        </w:rPr>
-      </w:pPr>
-    </w:p>
-    <w:p>
-      <w:pPr>
-        <w:pStyle w:val="BodyText"/>
-        <w:ind w:left="0"/>
-      </w:pPr>
-      <w:r>
-        <w:lastRenderedPageBreak/>
-        <w:t>Develop an end-to-end tracking system that captures detailed job states, runtimes, and outcomes, providing administrators with actionable insights beyond basic success or failure reporting.</w:t>
-      </w:r>
-    </w:p>
-    <w:p>
-      <w:pPr>
-        <w:pStyle w:val="BodyText"/>
-      </w:pPr>
-    </w:p>
-    <w:p>
-      <w:pPr>
-        <w:pStyle w:val="Heading2"/>
+        <w:t>High-Level Target</w:t>
+      </w:r>
+    </w:p>
+    <w:p>
+      <w:pPr>
+        <w:pStyle w:val="BodyText"/>
+        <w:ind w:left="0"/>
+      </w:pPr>
+    </w:p>
+    <w:p>
+      <w:pPr>
+        <w:pStyle w:val="BodyText"/>
         <w:numPr>
-          <w:ilvl w:val="1"/>
-          <w:numId w:val="1"/>
+          <w:ilvl w:val="0"/>
+          <w:numId w:val="5"/>
         </w:numPr>
       </w:pPr>
       <w:r>
-        <w:t>Identify Inefficiencies</w:t>
-      </w:r>
-      <w:r>
-        <w:t xml:space="preserve"> Through Rule-Based Governance</w:t>
-      </w:r>
-    </w:p>
-    <w:p>
-      <w:pPr>
-        <w:pStyle w:val="BodyText"/>
-        <w:ind w:left="0"/>
-      </w:pPr>
-    </w:p>
-    <w:p>
-      <w:pPr>
-        <w:pStyle w:val="BodyText"/>
-        <w:ind w:left="0"/>
-      </w:pPr>
-      <w:r>
-        <w:t>Implement a configurable rules engine that applies defined conditions such as maximum runtime thresholds, inactivity periods to identify jobs exhibiting inefficiencies or drift.</w:t>
-      </w:r>
-    </w:p>
-    <w:p>
-      <w:pPr>
-        <w:pStyle w:val="BodyText"/>
-        <w:ind w:left="0"/>
-      </w:pPr>
-    </w:p>
-    <w:p>
-      <w:pPr>
-        <w:pStyle w:val="Heading2"/>
+        <w:rPr>
+          <w:b/>
+          <w:bCs/>
+        </w:rPr>
+        <w:t xml:space="preserve">Rule-Based Detection: </w:t>
+      </w:r>
+      <w:r>
+        <w:t xml:space="preserve">Ensure that all jobs violating configured rules are correctly flagged, with </w:t>
+      </w:r>
+      <w:r>
+        <w:t>minimal false positives when validated against test cases.</w:t>
+      </w:r>
+    </w:p>
+    <w:p>
+      <w:pPr>
+        <w:pStyle w:val="BodyText"/>
+        <w:ind w:left="360"/>
+      </w:pPr>
+    </w:p>
+    <w:p>
+      <w:pPr>
+        <w:pStyle w:val="BodyText"/>
         <w:numPr>
-          <w:ilvl w:val="1"/>
-          <w:numId w:val="1"/>
+          <w:ilvl w:val="0"/>
+          <w:numId w:val="5"/>
         </w:numPr>
       </w:pPr>
       <w:r>
-        <w:t>Introduce Governance Mechanisms for Redundancy and Obsolescence</w:t>
-      </w:r>
-    </w:p>
-    <w:p>
-      <w:pPr>
-        <w:pStyle w:val="BodyText"/>
-        <w:ind w:left="0"/>
-      </w:pPr>
-    </w:p>
-    <w:p>
-      <w:pPr>
-        <w:pStyle w:val="BodyText"/>
-        <w:ind w:left="0"/>
-      </w:pPr>
-      <w:r>
-        <w:t>Provide tools to flag and review outdated, redundant, or inactive jobs, enabling structured lifecycle governance and reducing the clutter of unmanaged workloads.</w:t>
-      </w:r>
-    </w:p>
-    <w:p>
-      <w:pPr>
-        <w:pStyle w:val="BodyText"/>
-        <w:ind w:left="0"/>
-      </w:pPr>
-    </w:p>
-    <w:p>
-      <w:pPr>
-        <w:pStyle w:val="Heading2"/>
+        <w:rPr>
+          <w:b/>
+          <w:bCs/>
+        </w:rPr>
+        <w:t>Governance:</w:t>
+      </w:r>
+      <w:r>
+        <w:t xml:space="preserve"> </w:t>
+      </w:r>
+      <w:r>
+        <w:t xml:space="preserve">Enable administrators to identify and categorize at least </w:t>
+      </w:r>
+      <w:r>
+        <w:t>1</w:t>
+      </w:r>
+      <w:r>
+        <w:t>0% of jobs as redundant, obsolete, or inactive during lifecycle reviews, thereby reducing clutter in the job ecosystem</w:t>
+      </w:r>
+      <w:r>
+        <w:t>.</w:t>
+      </w:r>
+    </w:p>
+    <w:p>
+      <w:pPr>
+        <w:pStyle w:val="BodyText"/>
+        <w:ind w:left="0"/>
+      </w:pPr>
+    </w:p>
+    <w:p>
+      <w:pPr>
+        <w:pStyle w:val="BodyText"/>
         <w:numPr>
-          <w:ilvl w:val="1"/>
-          <w:numId w:val="1"/>
+          <w:ilvl w:val="0"/>
+          <w:numId w:val="5"/>
         </w:numPr>
       </w:pPr>
       <w:r>
-        <w:t>Enable Automated Alerting for Job Anomalies</w:t>
-      </w:r>
-    </w:p>
-    <w:p>
-      <w:pPr>
-        <w:rPr>
-          <w:lang w:eastAsia="zh-SG"/>
-        </w:rPr>
-      </w:pPr>
-    </w:p>
-    <w:p>
-      <w:pPr>
-        <w:pStyle w:val="BodyText"/>
-        <w:ind w:left="0"/>
-      </w:pPr>
-      <w:r>
-        <w:t>Design and implement an alerting mechanism that notifies administrators when jobs breach configured rules or thresholds, ensuring timely intervention and reducing reliance on manual log reviews.</w:t>
-      </w:r>
-    </w:p>
-    <w:p>
-      <w:pPr>
-        <w:pStyle w:val="BodyText"/>
-        <w:ind w:left="0"/>
-      </w:pPr>
-    </w:p>
-    <w:p>
-      <w:pPr>
-        <w:pStyle w:val="Heading2"/>
-        <w:numPr>
-          <w:ilvl w:val="1"/>
-          <w:numId w:val="1"/>
-        </w:numPr>
-      </w:pPr>
-      <w:r>
-        <w:t>High-Level Target</w:t>
-      </w:r>
-    </w:p>
-    <w:p>
-      <w:pPr>
-        <w:pStyle w:val="BodyText"/>
-        <w:ind w:left="0"/>
-      </w:pPr>
-    </w:p>
-    <w:p>
-      <w:pPr>
-        <w:pStyle w:val="BodyText"/>
-        <w:ind w:left="0"/>
-      </w:pPr>
-      <w:r>
-        <w:t>The system should reduce manual audit time by at least 30% and enable administrators to identify at least 20% of jobs as redundant or obsolete during governance review.</w:t>
-      </w:r>
-    </w:p>
-    <w:p>
-      <w:pPr>
-        <w:pStyle w:val="BodyText"/>
-        <w:spacing w:line="276" w:lineRule="auto"/>
+        <w:rPr>
+          <w:b/>
+          <w:bCs/>
+        </w:rPr>
+        <w:t>Alerting:</w:t>
+      </w:r>
+      <w:r>
+        <w:t xml:space="preserve"> Ensure that notification for breached rules or anomalies </w:t>
+      </w:r>
+      <w:proofErr w:type="gramStart"/>
+      <w:r>
+        <w:t>are</w:t>
+      </w:r>
+      <w:proofErr w:type="gramEnd"/>
+      <w:r>
+        <w:t xml:space="preserve"> delivered within one minute of detection to support timely intervention.</w:t>
+      </w:r>
+    </w:p>
+    <w:p>
+      <w:pPr>
+        <w:pStyle w:val="BodyText"/>
+        <w:ind w:left="0"/>
       </w:pPr>
     </w:p>
     <w:p>
@@ -2616,19 +2770,7 @@
           <w:rPr>
             <w:rStyle w:val="Hyperlink"/>
           </w:rPr>
-          <w:t>https:/</w:t>
-        </w:r>
-        <w:r>
-          <w:rPr>
-            <w:rStyle w:val="Hyperlink"/>
-          </w:rPr>
-          <w:t>/</w:t>
-        </w:r>
-        <w:r>
-          <w:rPr>
-            <w:rStyle w:val="Hyperlink"/>
-          </w:rPr>
-          <w:t>arxiv.org/abs/2112.15300</w:t>
+          <w:t>https://arxiv.org/abs/2112.15300</w:t>
         </w:r>
       </w:hyperlink>
     </w:p>
@@ -2668,19 +2810,7 @@
           <w:rPr>
             <w:rStyle w:val="Hyperlink"/>
           </w:rPr>
-          <w:t>https://www.epj-conferences.org/articles/epjconf/pdf/2019/19/epjconf_chep2</w:t>
-        </w:r>
-        <w:r>
-          <w:rPr>
-            <w:rStyle w:val="Hyperlink"/>
-          </w:rPr>
-          <w:t>0</w:t>
-        </w:r>
-        <w:r>
-          <w:rPr>
-            <w:rStyle w:val="Hyperlink"/>
-          </w:rPr>
-          <w:t>18_07008.pdf</w:t>
+          <w:t>https://www.epj-conferences.org/articles/epjconf/pdf/2019/19/epjconf_chep2018_07008.pdf</w:t>
         </w:r>
       </w:hyperlink>
     </w:p>
@@ -2696,6 +2826,7 @@
         <w:spacing w:line="276" w:lineRule="auto"/>
       </w:pPr>
       <w:r>
+        <w:lastRenderedPageBreak/>
         <w:t xml:space="preserve">[3] F. Lehmann, M. Geimer, B. Bergmann, and J. Krüger, “The Common Workflow Scheduler Interface (CWSI),” </w:t>
       </w:r>
       <w:proofErr w:type="spellStart"/>
@@ -2711,19 +2842,7 @@
           <w:rPr>
             <w:rStyle w:val="Hyperlink"/>
           </w:rPr>
-          <w:t>https://arxiv.org/abs/2</w:t>
-        </w:r>
-        <w:r>
-          <w:rPr>
-            <w:rStyle w:val="Hyperlink"/>
-          </w:rPr>
-          <w:t>3</w:t>
-        </w:r>
-        <w:r>
-          <w:rPr>
-            <w:rStyle w:val="Hyperlink"/>
-          </w:rPr>
-          <w:t>11.15929</w:t>
+          <w:t>https://arxiv.org/abs/2311.15929</w:t>
         </w:r>
       </w:hyperlink>
     </w:p>
@@ -2754,19 +2873,7 @@
           <w:rPr>
             <w:rStyle w:val="Hyperlink"/>
           </w:rPr>
-          <w:t>https://arxiv.org/ab</w:t>
-        </w:r>
-        <w:r>
-          <w:rPr>
-            <w:rStyle w:val="Hyperlink"/>
-          </w:rPr>
-          <w:t>s</w:t>
-        </w:r>
-        <w:r>
-          <w:rPr>
-            <w:rStyle w:val="Hyperlink"/>
-          </w:rPr>
-          <w:t>/2204.07211</w:t>
+          <w:t>https://arxiv.org/abs/2204.07211</w:t>
         </w:r>
       </w:hyperlink>
     </w:p>
@@ -3355,7 +3462,7 @@
         <w:noProof/>
         <w:sz w:val="16"/>
       </w:rPr>
-      <w:t>3</w:t>
+      <w:t>4</w:t>
     </w:r>
     <w:r>
       <w:rPr>
@@ -3625,6 +3732,345 @@
     </w:lvl>
   </w:abstractNum>
   <w:abstractNum w:abstractNumId="1" w15:restartNumberingAfterBreak="0">
+    <w:nsid w:val="18065CD7"/>
+    <w:multiLevelType w:val="hybridMultilevel"/>
+    <w:tmpl w:val="BD3ADEBE"/>
+    <w:lvl w:ilvl="0" w:tplc="48090001">
+      <w:start w:val="1"/>
+      <w:numFmt w:val="bullet"/>
+      <w:lvlText w:val=""/>
+      <w:lvlJc w:val="left"/>
+      <w:pPr>
+        <w:ind w:left="360" w:hanging="360"/>
+      </w:pPr>
+      <w:rPr>
+        <w:rFonts w:ascii="Symbol" w:hAnsi="Symbol" w:hint="default"/>
+      </w:rPr>
+    </w:lvl>
+    <w:lvl w:ilvl="1" w:tplc="48090003" w:tentative="1">
+      <w:start w:val="1"/>
+      <w:numFmt w:val="bullet"/>
+      <w:lvlText w:val="o"/>
+      <w:lvlJc w:val="left"/>
+      <w:pPr>
+        <w:ind w:left="1080" w:hanging="360"/>
+      </w:pPr>
+      <w:rPr>
+        <w:rFonts w:ascii="Courier New" w:hAnsi="Courier New" w:cs="Courier New" w:hint="default"/>
+      </w:rPr>
+    </w:lvl>
+    <w:lvl w:ilvl="2" w:tplc="48090005" w:tentative="1">
+      <w:start w:val="1"/>
+      <w:numFmt w:val="bullet"/>
+      <w:lvlText w:val=""/>
+      <w:lvlJc w:val="left"/>
+      <w:pPr>
+        <w:ind w:left="1800" w:hanging="360"/>
+      </w:pPr>
+      <w:rPr>
+        <w:rFonts w:ascii="Wingdings" w:hAnsi="Wingdings" w:hint="default"/>
+      </w:rPr>
+    </w:lvl>
+    <w:lvl w:ilvl="3" w:tplc="48090001" w:tentative="1">
+      <w:start w:val="1"/>
+      <w:numFmt w:val="bullet"/>
+      <w:lvlText w:val=""/>
+      <w:lvlJc w:val="left"/>
+      <w:pPr>
+        <w:ind w:left="2520" w:hanging="360"/>
+      </w:pPr>
+      <w:rPr>
+        <w:rFonts w:ascii="Symbol" w:hAnsi="Symbol" w:hint="default"/>
+      </w:rPr>
+    </w:lvl>
+    <w:lvl w:ilvl="4" w:tplc="48090003" w:tentative="1">
+      <w:start w:val="1"/>
+      <w:numFmt w:val="bullet"/>
+      <w:lvlText w:val="o"/>
+      <w:lvlJc w:val="left"/>
+      <w:pPr>
+        <w:ind w:left="3240" w:hanging="360"/>
+      </w:pPr>
+      <w:rPr>
+        <w:rFonts w:ascii="Courier New" w:hAnsi="Courier New" w:cs="Courier New" w:hint="default"/>
+      </w:rPr>
+    </w:lvl>
+    <w:lvl w:ilvl="5" w:tplc="48090005" w:tentative="1">
+      <w:start w:val="1"/>
+      <w:numFmt w:val="bullet"/>
+      <w:lvlText w:val=""/>
+      <w:lvlJc w:val="left"/>
+      <w:pPr>
+        <w:ind w:left="3960" w:hanging="360"/>
+      </w:pPr>
+      <w:rPr>
+        <w:rFonts w:ascii="Wingdings" w:hAnsi="Wingdings" w:hint="default"/>
+      </w:rPr>
+    </w:lvl>
+    <w:lvl w:ilvl="6" w:tplc="48090001" w:tentative="1">
+      <w:start w:val="1"/>
+      <w:numFmt w:val="bullet"/>
+      <w:lvlText w:val=""/>
+      <w:lvlJc w:val="left"/>
+      <w:pPr>
+        <w:ind w:left="4680" w:hanging="360"/>
+      </w:pPr>
+      <w:rPr>
+        <w:rFonts w:ascii="Symbol" w:hAnsi="Symbol" w:hint="default"/>
+      </w:rPr>
+    </w:lvl>
+    <w:lvl w:ilvl="7" w:tplc="48090003" w:tentative="1">
+      <w:start w:val="1"/>
+      <w:numFmt w:val="bullet"/>
+      <w:lvlText w:val="o"/>
+      <w:lvlJc w:val="left"/>
+      <w:pPr>
+        <w:ind w:left="5400" w:hanging="360"/>
+      </w:pPr>
+      <w:rPr>
+        <w:rFonts w:ascii="Courier New" w:hAnsi="Courier New" w:cs="Courier New" w:hint="default"/>
+      </w:rPr>
+    </w:lvl>
+    <w:lvl w:ilvl="8" w:tplc="48090005" w:tentative="1">
+      <w:start w:val="1"/>
+      <w:numFmt w:val="bullet"/>
+      <w:lvlText w:val=""/>
+      <w:lvlJc w:val="left"/>
+      <w:pPr>
+        <w:ind w:left="6120" w:hanging="360"/>
+      </w:pPr>
+      <w:rPr>
+        <w:rFonts w:ascii="Wingdings" w:hAnsi="Wingdings" w:hint="default"/>
+      </w:rPr>
+    </w:lvl>
+  </w:abstractNum>
+  <w:abstractNum w:abstractNumId="2" w15:restartNumberingAfterBreak="0">
+    <w:nsid w:val="5ACF1351"/>
+    <w:multiLevelType w:val="hybridMultilevel"/>
+    <w:tmpl w:val="B56EC822"/>
+    <w:lvl w:ilvl="0" w:tplc="48090001">
+      <w:start w:val="1"/>
+      <w:numFmt w:val="bullet"/>
+      <w:lvlText w:val=""/>
+      <w:lvlJc w:val="left"/>
+      <w:pPr>
+        <w:ind w:left="720" w:hanging="360"/>
+      </w:pPr>
+      <w:rPr>
+        <w:rFonts w:ascii="Symbol" w:hAnsi="Symbol" w:hint="default"/>
+      </w:rPr>
+    </w:lvl>
+    <w:lvl w:ilvl="1" w:tplc="48090003" w:tentative="1">
+      <w:start w:val="1"/>
+      <w:numFmt w:val="bullet"/>
+      <w:lvlText w:val="o"/>
+      <w:lvlJc w:val="left"/>
+      <w:pPr>
+        <w:ind w:left="1440" w:hanging="360"/>
+      </w:pPr>
+      <w:rPr>
+        <w:rFonts w:ascii="Courier New" w:hAnsi="Courier New" w:cs="Courier New" w:hint="default"/>
+      </w:rPr>
+    </w:lvl>
+    <w:lvl w:ilvl="2" w:tplc="48090005" w:tentative="1">
+      <w:start w:val="1"/>
+      <w:numFmt w:val="bullet"/>
+      <w:lvlText w:val=""/>
+      <w:lvlJc w:val="left"/>
+      <w:pPr>
+        <w:ind w:left="2160" w:hanging="360"/>
+      </w:pPr>
+      <w:rPr>
+        <w:rFonts w:ascii="Wingdings" w:hAnsi="Wingdings" w:hint="default"/>
+      </w:rPr>
+    </w:lvl>
+    <w:lvl w:ilvl="3" w:tplc="48090001" w:tentative="1">
+      <w:start w:val="1"/>
+      <w:numFmt w:val="bullet"/>
+      <w:lvlText w:val=""/>
+      <w:lvlJc w:val="left"/>
+      <w:pPr>
+        <w:ind w:left="2880" w:hanging="360"/>
+      </w:pPr>
+      <w:rPr>
+        <w:rFonts w:ascii="Symbol" w:hAnsi="Symbol" w:hint="default"/>
+      </w:rPr>
+    </w:lvl>
+    <w:lvl w:ilvl="4" w:tplc="48090003" w:tentative="1">
+      <w:start w:val="1"/>
+      <w:numFmt w:val="bullet"/>
+      <w:lvlText w:val="o"/>
+      <w:lvlJc w:val="left"/>
+      <w:pPr>
+        <w:ind w:left="3600" w:hanging="360"/>
+      </w:pPr>
+      <w:rPr>
+        <w:rFonts w:ascii="Courier New" w:hAnsi="Courier New" w:cs="Courier New" w:hint="default"/>
+      </w:rPr>
+    </w:lvl>
+    <w:lvl w:ilvl="5" w:tplc="48090005" w:tentative="1">
+      <w:start w:val="1"/>
+      <w:numFmt w:val="bullet"/>
+      <w:lvlText w:val=""/>
+      <w:lvlJc w:val="left"/>
+      <w:pPr>
+        <w:ind w:left="4320" w:hanging="360"/>
+      </w:pPr>
+      <w:rPr>
+        <w:rFonts w:ascii="Wingdings" w:hAnsi="Wingdings" w:hint="default"/>
+      </w:rPr>
+    </w:lvl>
+    <w:lvl w:ilvl="6" w:tplc="48090001" w:tentative="1">
+      <w:start w:val="1"/>
+      <w:numFmt w:val="bullet"/>
+      <w:lvlText w:val=""/>
+      <w:lvlJc w:val="left"/>
+      <w:pPr>
+        <w:ind w:left="5040" w:hanging="360"/>
+      </w:pPr>
+      <w:rPr>
+        <w:rFonts w:ascii="Symbol" w:hAnsi="Symbol" w:hint="default"/>
+      </w:rPr>
+    </w:lvl>
+    <w:lvl w:ilvl="7" w:tplc="48090003" w:tentative="1">
+      <w:start w:val="1"/>
+      <w:numFmt w:val="bullet"/>
+      <w:lvlText w:val="o"/>
+      <w:lvlJc w:val="left"/>
+      <w:pPr>
+        <w:ind w:left="5760" w:hanging="360"/>
+      </w:pPr>
+      <w:rPr>
+        <w:rFonts w:ascii="Courier New" w:hAnsi="Courier New" w:cs="Courier New" w:hint="default"/>
+      </w:rPr>
+    </w:lvl>
+    <w:lvl w:ilvl="8" w:tplc="48090005" w:tentative="1">
+      <w:start w:val="1"/>
+      <w:numFmt w:val="bullet"/>
+      <w:lvlText w:val=""/>
+      <w:lvlJc w:val="left"/>
+      <w:pPr>
+        <w:ind w:left="6480" w:hanging="360"/>
+      </w:pPr>
+      <w:rPr>
+        <w:rFonts w:ascii="Wingdings" w:hAnsi="Wingdings" w:hint="default"/>
+      </w:rPr>
+    </w:lvl>
+  </w:abstractNum>
+  <w:abstractNum w:abstractNumId="3" w15:restartNumberingAfterBreak="0">
+    <w:nsid w:val="62830A9E"/>
+    <w:multiLevelType w:val="hybridMultilevel"/>
+    <w:tmpl w:val="0B844CE0"/>
+    <w:lvl w:ilvl="0" w:tplc="48090001">
+      <w:start w:val="1"/>
+      <w:numFmt w:val="bullet"/>
+      <w:lvlText w:val=""/>
+      <w:lvlJc w:val="left"/>
+      <w:pPr>
+        <w:ind w:left="360" w:hanging="360"/>
+      </w:pPr>
+      <w:rPr>
+        <w:rFonts w:ascii="Symbol" w:hAnsi="Symbol" w:hint="default"/>
+      </w:rPr>
+    </w:lvl>
+    <w:lvl w:ilvl="1" w:tplc="48090003" w:tentative="1">
+      <w:start w:val="1"/>
+      <w:numFmt w:val="bullet"/>
+      <w:lvlText w:val="o"/>
+      <w:lvlJc w:val="left"/>
+      <w:pPr>
+        <w:ind w:left="1080" w:hanging="360"/>
+      </w:pPr>
+      <w:rPr>
+        <w:rFonts w:ascii="Courier New" w:hAnsi="Courier New" w:cs="Courier New" w:hint="default"/>
+      </w:rPr>
+    </w:lvl>
+    <w:lvl w:ilvl="2" w:tplc="48090005" w:tentative="1">
+      <w:start w:val="1"/>
+      <w:numFmt w:val="bullet"/>
+      <w:lvlText w:val=""/>
+      <w:lvlJc w:val="left"/>
+      <w:pPr>
+        <w:ind w:left="1800" w:hanging="360"/>
+      </w:pPr>
+      <w:rPr>
+        <w:rFonts w:ascii="Wingdings" w:hAnsi="Wingdings" w:hint="default"/>
+      </w:rPr>
+    </w:lvl>
+    <w:lvl w:ilvl="3" w:tplc="48090001" w:tentative="1">
+      <w:start w:val="1"/>
+      <w:numFmt w:val="bullet"/>
+      <w:lvlText w:val=""/>
+      <w:lvlJc w:val="left"/>
+      <w:pPr>
+        <w:ind w:left="2520" w:hanging="360"/>
+      </w:pPr>
+      <w:rPr>
+        <w:rFonts w:ascii="Symbol" w:hAnsi="Symbol" w:hint="default"/>
+      </w:rPr>
+    </w:lvl>
+    <w:lvl w:ilvl="4" w:tplc="48090003" w:tentative="1">
+      <w:start w:val="1"/>
+      <w:numFmt w:val="bullet"/>
+      <w:lvlText w:val="o"/>
+      <w:lvlJc w:val="left"/>
+      <w:pPr>
+        <w:ind w:left="3240" w:hanging="360"/>
+      </w:pPr>
+      <w:rPr>
+        <w:rFonts w:ascii="Courier New" w:hAnsi="Courier New" w:cs="Courier New" w:hint="default"/>
+      </w:rPr>
+    </w:lvl>
+    <w:lvl w:ilvl="5" w:tplc="48090005" w:tentative="1">
+      <w:start w:val="1"/>
+      <w:numFmt w:val="bullet"/>
+      <w:lvlText w:val=""/>
+      <w:lvlJc w:val="left"/>
+      <w:pPr>
+        <w:ind w:left="3960" w:hanging="360"/>
+      </w:pPr>
+      <w:rPr>
+        <w:rFonts w:ascii="Wingdings" w:hAnsi="Wingdings" w:hint="default"/>
+      </w:rPr>
+    </w:lvl>
+    <w:lvl w:ilvl="6" w:tplc="48090001" w:tentative="1">
+      <w:start w:val="1"/>
+      <w:numFmt w:val="bullet"/>
+      <w:lvlText w:val=""/>
+      <w:lvlJc w:val="left"/>
+      <w:pPr>
+        <w:ind w:left="4680" w:hanging="360"/>
+      </w:pPr>
+      <w:rPr>
+        <w:rFonts w:ascii="Symbol" w:hAnsi="Symbol" w:hint="default"/>
+      </w:rPr>
+    </w:lvl>
+    <w:lvl w:ilvl="7" w:tplc="48090003" w:tentative="1">
+      <w:start w:val="1"/>
+      <w:numFmt w:val="bullet"/>
+      <w:lvlText w:val="o"/>
+      <w:lvlJc w:val="left"/>
+      <w:pPr>
+        <w:ind w:left="5400" w:hanging="360"/>
+      </w:pPr>
+      <w:rPr>
+        <w:rFonts w:ascii="Courier New" w:hAnsi="Courier New" w:cs="Courier New" w:hint="default"/>
+      </w:rPr>
+    </w:lvl>
+    <w:lvl w:ilvl="8" w:tplc="48090005" w:tentative="1">
+      <w:start w:val="1"/>
+      <w:numFmt w:val="bullet"/>
+      <w:lvlText w:val=""/>
+      <w:lvlJc w:val="left"/>
+      <w:pPr>
+        <w:ind w:left="6120" w:hanging="360"/>
+      </w:pPr>
+      <w:rPr>
+        <w:rFonts w:ascii="Wingdings" w:hAnsi="Wingdings" w:hint="default"/>
+      </w:rPr>
+    </w:lvl>
+  </w:abstractNum>
+  <w:abstractNum w:abstractNumId="4" w15:restartNumberingAfterBreak="0">
     <w:nsid w:val="76114406"/>
     <w:multiLevelType w:val="multilevel"/>
     <w:tmpl w:val="499E83DE"/>
@@ -3738,10 +4184,19 @@
     </w:lvl>
   </w:abstractNum>
   <w:num w:numId="1" w16cid:durableId="677851210">
-    <w:abstractNumId w:val="1"/>
+    <w:abstractNumId w:val="4"/>
   </w:num>
   <w:num w:numId="2" w16cid:durableId="414862359">
     <w:abstractNumId w:val="0"/>
+  </w:num>
+  <w:num w:numId="3" w16cid:durableId="2090685617">
+    <w:abstractNumId w:val="2"/>
+  </w:num>
+  <w:num w:numId="4" w16cid:durableId="925846169">
+    <w:abstractNumId w:val="1"/>
+  </w:num>
+  <w:num w:numId="5" w16cid:durableId="1116831297">
+    <w:abstractNumId w:val="3"/>
   </w:num>
   <w:numIdMacAtCleanup w:val="2"/>
 </w:numbering>

</xml_diff>

<commit_message>
Update Capstone proposal to include detailed deliverables, timeline, and system design for Batch Job Lifecycle Monitor application
</commit_message>
<xml_diff>
--- a/Submission Documents/[CSC3101] Capstone_Report_Template - Proposal (Industry Project).docx
+++ b/Submission Documents/[CSC3101] Capstone_Report_Template - Proposal (Industry Project).docx
@@ -2697,14 +2697,1105 @@
       <w:r>
         <w:t xml:space="preserve"> Ensure that notification for breached rules or anomalies </w:t>
       </w:r>
-      <w:proofErr w:type="gramStart"/>
-      <w:r>
-        <w:t>are</w:t>
-      </w:r>
-      <w:proofErr w:type="gramEnd"/>
+      <w:r>
+        <w:t>is</w:t>
+      </w:r>
       <w:r>
         <w:t xml:space="preserve"> delivered within one minute of detection to support timely intervention.</w:t>
       </w:r>
+    </w:p>
+    <w:p>
+      <w:pPr>
+        <w:pStyle w:val="ListParagraph"/>
+      </w:pPr>
+    </w:p>
+    <w:p>
+      <w:pPr>
+        <w:pStyle w:val="Heading2"/>
+        <w:numPr>
+          <w:ilvl w:val="1"/>
+          <w:numId w:val="1"/>
+        </w:numPr>
+      </w:pPr>
+      <w:r>
+        <w:t>Deliverables</w:t>
+      </w:r>
+    </w:p>
+    <w:p>
+      <w:pPr>
+        <w:pStyle w:val="BodyText"/>
+        <w:ind w:left="0"/>
+      </w:pPr>
+    </w:p>
+    <w:p>
+      <w:pPr>
+        <w:pStyle w:val="BodyText"/>
+        <w:numPr>
+          <w:ilvl w:val="0"/>
+          <w:numId w:val="6"/>
+        </w:numPr>
+      </w:pPr>
+      <w:r>
+        <w:t>A fully functional Batch Job Lifecycle Monitor application with the following features:</w:t>
+      </w:r>
+    </w:p>
+    <w:p>
+      <w:pPr>
+        <w:pStyle w:val="BodyText"/>
+        <w:numPr>
+          <w:ilvl w:val="0"/>
+          <w:numId w:val="8"/>
+        </w:numPr>
+      </w:pPr>
+      <w:r>
+        <w:t>Job execution tracking and history logging</w:t>
+      </w:r>
+    </w:p>
+    <w:p>
+      <w:pPr>
+        <w:pStyle w:val="BodyText"/>
+        <w:numPr>
+          <w:ilvl w:val="0"/>
+          <w:numId w:val="8"/>
+        </w:numPr>
+      </w:pPr>
+      <w:r>
+        <w:t>Configurable rule-based governance engine</w:t>
+      </w:r>
+    </w:p>
+    <w:p>
+      <w:pPr>
+        <w:pStyle w:val="BodyText"/>
+        <w:numPr>
+          <w:ilvl w:val="0"/>
+          <w:numId w:val="8"/>
+        </w:numPr>
+      </w:pPr>
+      <w:r>
+        <w:t>Job redundancy and obsolescence flagging</w:t>
+      </w:r>
+    </w:p>
+    <w:p>
+      <w:pPr>
+        <w:pStyle w:val="BodyText"/>
+        <w:numPr>
+          <w:ilvl w:val="0"/>
+          <w:numId w:val="8"/>
+        </w:numPr>
+      </w:pPr>
+      <w:r>
+        <w:t>Automated alerting system</w:t>
+      </w:r>
+    </w:p>
+    <w:p>
+      <w:pPr>
+        <w:pStyle w:val="BodyText"/>
+        <w:numPr>
+          <w:ilvl w:val="0"/>
+          <w:numId w:val="8"/>
+        </w:numPr>
+      </w:pPr>
+      <w:r>
+        <w:t>User dashboard for monitoring and governance</w:t>
+      </w:r>
+    </w:p>
+    <w:p>
+      <w:pPr>
+        <w:pStyle w:val="BodyText"/>
+        <w:ind w:left="720"/>
+      </w:pPr>
+    </w:p>
+    <w:p>
+      <w:pPr>
+        <w:pStyle w:val="BodyText"/>
+        <w:numPr>
+          <w:ilvl w:val="0"/>
+          <w:numId w:val="6"/>
+        </w:numPr>
+      </w:pPr>
+      <w:r>
+        <w:t xml:space="preserve">Capstone </w:t>
+      </w:r>
+      <w:r>
+        <w:t>Interim Report</w:t>
+      </w:r>
+      <w:r>
+        <w:t xml:space="preserve"> </w:t>
+      </w:r>
+      <w:r>
+        <w:t xml:space="preserve">due </w:t>
+      </w:r>
+      <w:r>
+        <w:t>on 7</w:t>
+      </w:r>
+      <w:r>
+        <w:rPr>
+          <w:vertAlign w:val="superscript"/>
+        </w:rPr>
+        <w:t>th</w:t>
+      </w:r>
+      <w:r>
+        <w:t xml:space="preserve"> December 2025, </w:t>
+      </w:r>
+      <w:r>
+        <w:t>with the following content:</w:t>
+      </w:r>
+    </w:p>
+    <w:p>
+      <w:pPr>
+        <w:pStyle w:val="BodyText"/>
+        <w:numPr>
+          <w:ilvl w:val="0"/>
+          <w:numId w:val="9"/>
+        </w:numPr>
+      </w:pPr>
+      <w:r>
+        <w:t>Introduction</w:t>
+      </w:r>
+    </w:p>
+    <w:p>
+      <w:pPr>
+        <w:pStyle w:val="BodyText"/>
+        <w:numPr>
+          <w:ilvl w:val="0"/>
+          <w:numId w:val="9"/>
+        </w:numPr>
+      </w:pPr>
+      <w:r>
+        <w:t>Literature Review</w:t>
+      </w:r>
+    </w:p>
+    <w:p>
+      <w:pPr>
+        <w:pStyle w:val="BodyText"/>
+        <w:numPr>
+          <w:ilvl w:val="0"/>
+          <w:numId w:val="9"/>
+        </w:numPr>
+      </w:pPr>
+      <w:r>
+        <w:lastRenderedPageBreak/>
+        <w:t>Methodology / Proposed Design</w:t>
+      </w:r>
+    </w:p>
+    <w:p>
+      <w:pPr>
+        <w:pStyle w:val="BodyText"/>
+        <w:numPr>
+          <w:ilvl w:val="0"/>
+          <w:numId w:val="9"/>
+        </w:numPr>
+      </w:pPr>
+      <w:r>
+        <w:t>References</w:t>
+      </w:r>
+    </w:p>
+    <w:p>
+      <w:pPr>
+        <w:pStyle w:val="BodyText"/>
+        <w:numPr>
+          <w:ilvl w:val="0"/>
+          <w:numId w:val="9"/>
+        </w:numPr>
+      </w:pPr>
+      <w:r>
+        <w:t>Knowledge and Training Requirements</w:t>
+      </w:r>
+    </w:p>
+    <w:p>
+      <w:pPr>
+        <w:pStyle w:val="BodyText"/>
+        <w:ind w:left="1440"/>
+      </w:pPr>
+    </w:p>
+    <w:p>
+      <w:pPr>
+        <w:pStyle w:val="BodyText"/>
+        <w:numPr>
+          <w:ilvl w:val="0"/>
+          <w:numId w:val="6"/>
+        </w:numPr>
+      </w:pPr>
+      <w:r>
+        <w:t xml:space="preserve">Capstone </w:t>
+      </w:r>
+      <w:r>
+        <w:t>Final Report</w:t>
+      </w:r>
+      <w:r>
+        <w:t xml:space="preserve"> due on 18</w:t>
+      </w:r>
+      <w:r>
+        <w:rPr>
+          <w:vertAlign w:val="superscript"/>
+        </w:rPr>
+        <w:t>th</w:t>
+      </w:r>
+      <w:r>
+        <w:t xml:space="preserve"> March 2026,</w:t>
+      </w:r>
+      <w:r>
+        <w:t xml:space="preserve"> </w:t>
+      </w:r>
+      <w:r>
+        <w:t>with the following content:</w:t>
+      </w:r>
+    </w:p>
+    <w:p>
+      <w:pPr>
+        <w:pStyle w:val="BodyText"/>
+        <w:numPr>
+          <w:ilvl w:val="0"/>
+          <w:numId w:val="10"/>
+        </w:numPr>
+      </w:pPr>
+      <w:r>
+        <w:t>Introduction</w:t>
+      </w:r>
+    </w:p>
+    <w:p>
+      <w:pPr>
+        <w:pStyle w:val="BodyText"/>
+        <w:numPr>
+          <w:ilvl w:val="0"/>
+          <w:numId w:val="10"/>
+        </w:numPr>
+      </w:pPr>
+      <w:r>
+        <w:t>Literature Review</w:t>
+      </w:r>
+    </w:p>
+    <w:p>
+      <w:pPr>
+        <w:pStyle w:val="BodyText"/>
+        <w:numPr>
+          <w:ilvl w:val="0"/>
+          <w:numId w:val="10"/>
+        </w:numPr>
+      </w:pPr>
+      <w:r>
+        <w:t>Methodolo</w:t>
+      </w:r>
+      <w:r>
+        <w:t>gy / Proposed Design</w:t>
+      </w:r>
+    </w:p>
+    <w:p>
+      <w:pPr>
+        <w:pStyle w:val="BodyText"/>
+        <w:numPr>
+          <w:ilvl w:val="0"/>
+          <w:numId w:val="10"/>
+        </w:numPr>
+      </w:pPr>
+      <w:r>
+        <w:t>Results and Analysis</w:t>
+      </w:r>
+    </w:p>
+    <w:p>
+      <w:pPr>
+        <w:pStyle w:val="BodyText"/>
+        <w:numPr>
+          <w:ilvl w:val="0"/>
+          <w:numId w:val="10"/>
+        </w:numPr>
+      </w:pPr>
+      <w:r>
+        <w:t>Project Management</w:t>
+      </w:r>
+    </w:p>
+    <w:p>
+      <w:pPr>
+        <w:pStyle w:val="BodyText"/>
+        <w:numPr>
+          <w:ilvl w:val="0"/>
+          <w:numId w:val="10"/>
+        </w:numPr>
+      </w:pPr>
+      <w:r>
+        <w:t>Conclusion</w:t>
+      </w:r>
+    </w:p>
+    <w:p>
+      <w:pPr>
+        <w:pStyle w:val="BodyText"/>
+        <w:numPr>
+          <w:ilvl w:val="0"/>
+          <w:numId w:val="10"/>
+        </w:numPr>
+      </w:pPr>
+      <w:r>
+        <w:t>References</w:t>
+      </w:r>
+    </w:p>
+    <w:p>
+      <w:pPr>
+        <w:pStyle w:val="BodyText"/>
+        <w:numPr>
+          <w:ilvl w:val="0"/>
+          <w:numId w:val="10"/>
+        </w:numPr>
+      </w:pPr>
+      <w:r>
+        <w:t>Knowledge and Training Requirements</w:t>
+      </w:r>
+    </w:p>
+    <w:p>
+      <w:pPr>
+        <w:pStyle w:val="BodyText"/>
+        <w:ind w:left="1440"/>
+      </w:pPr>
+    </w:p>
+    <w:p>
+      <w:pPr>
+        <w:pStyle w:val="BodyText"/>
+        <w:numPr>
+          <w:ilvl w:val="0"/>
+          <w:numId w:val="6"/>
+        </w:numPr>
+      </w:pPr>
+      <w:r>
+        <w:t xml:space="preserve">Capstone Video </w:t>
+      </w:r>
+      <w:r>
+        <w:t>Submission due on 18</w:t>
+      </w:r>
+      <w:r>
+        <w:rPr>
+          <w:vertAlign w:val="superscript"/>
+        </w:rPr>
+        <w:t>th</w:t>
+      </w:r>
+      <w:r>
+        <w:t xml:space="preserve"> March 2026</w:t>
+      </w:r>
+    </w:p>
+    <w:p>
+      <w:pPr>
+        <w:pStyle w:val="BodyText"/>
+        <w:ind w:left="720"/>
+      </w:pPr>
+    </w:p>
+    <w:p>
+      <w:pPr>
+        <w:pStyle w:val="BodyText"/>
+        <w:numPr>
+          <w:ilvl w:val="0"/>
+          <w:numId w:val="6"/>
+        </w:numPr>
+      </w:pPr>
+      <w:r>
+        <w:t xml:space="preserve">Capstone Final Presentation </w:t>
+      </w:r>
+      <w:r>
+        <w:t>the week after Final Report and Video Submission</w:t>
+      </w:r>
+    </w:p>
+    <w:p>
+      <w:pPr>
+        <w:pStyle w:val="BodyText"/>
+        <w:ind w:left="360"/>
+      </w:pPr>
+    </w:p>
+    <w:p>
+      <w:pPr>
+        <w:pStyle w:val="Heading2"/>
+        <w:numPr>
+          <w:ilvl w:val="1"/>
+          <w:numId w:val="1"/>
+        </w:numPr>
+      </w:pPr>
+      <w:r>
+        <w:t>Timeline</w:t>
+      </w:r>
+    </w:p>
+    <w:p>
+      <w:pPr>
+        <w:pStyle w:val="BodyText"/>
+        <w:ind w:left="0"/>
+      </w:pPr>
+    </w:p>
+    <w:p>
+      <w:pPr>
+        <w:pStyle w:val="BodyText"/>
+        <w:ind w:left="0"/>
+      </w:pPr>
+      <w:r>
+        <w:drawing>
+          <wp:inline distT="0" distB="0" distL="0" distR="0" wp14:anchorId="1DDCA044" wp14:editId="0157D3D0">
+            <wp:extent cx="5731510" cy="1438275"/>
+            <wp:effectExtent l="0" t="0" r="2540" b="9525"/>
+            <wp:docPr id="2002059121" name="Picture 1"/>
+            <wp:cNvGraphicFramePr>
+              <a:graphicFrameLocks xmlns:a="http://schemas.openxmlformats.org/drawingml/2006/main" noChangeAspect="1"/>
+            </wp:cNvGraphicFramePr>
+            <a:graphic xmlns:a="http://schemas.openxmlformats.org/drawingml/2006/main">
+              <a:graphicData uri="http://schemas.openxmlformats.org/drawingml/2006/picture">
+                <pic:pic xmlns:pic="http://schemas.openxmlformats.org/drawingml/2006/picture">
+                  <pic:nvPicPr>
+                    <pic:cNvPr id="2002059121" name="Picture 1"/>
+                    <pic:cNvPicPr/>
+                  </pic:nvPicPr>
+                  <pic:blipFill>
+                    <a:blip r:embed="rId14"/>
+                    <a:stretch>
+                      <a:fillRect/>
+                    </a:stretch>
+                  </pic:blipFill>
+                  <pic:spPr>
+                    <a:xfrm>
+                      <a:off x="0" y="0"/>
+                      <a:ext cx="5731510" cy="1438275"/>
+                    </a:xfrm>
+                    <a:prstGeom prst="rect">
+                      <a:avLst/>
+                    </a:prstGeom>
+                  </pic:spPr>
+                </pic:pic>
+              </a:graphicData>
+            </a:graphic>
+          </wp:inline>
+        </w:drawing>
+      </w:r>
+    </w:p>
+    <w:p>
+      <w:pPr>
+        <w:pStyle w:val="BodyText"/>
+        <w:ind w:left="0"/>
+      </w:pPr>
+    </w:p>
+    <w:p>
+      <w:pPr>
+        <w:pStyle w:val="BodyText"/>
+        <w:ind w:left="0"/>
+      </w:pPr>
+    </w:p>
+    <w:p>
+      <w:pPr>
+        <w:pStyle w:val="BodyText"/>
+        <w:numPr>
+          <w:ilvl w:val="0"/>
+          <w:numId w:val="11"/>
+        </w:numPr>
+      </w:pPr>
+      <w:r>
+        <w:rPr>
+          <w:b/>
+          <w:bCs/>
+        </w:rPr>
+        <w:t>System Design &amp; Architecture</w:t>
+      </w:r>
+    </w:p>
+    <w:p>
+      <w:pPr>
+        <w:pStyle w:val="BodyText"/>
+        <w:ind w:left="720"/>
+      </w:pPr>
+      <w:r>
+        <w:t>29</w:t>
+      </w:r>
+      <w:r>
+        <w:rPr>
+          <w:vertAlign w:val="superscript"/>
+        </w:rPr>
+        <w:t>th</w:t>
+      </w:r>
+      <w:r>
+        <w:t xml:space="preserve"> September 2025 – 2</w:t>
+      </w:r>
+      <w:r>
+        <w:rPr>
+          <w:vertAlign w:val="superscript"/>
+        </w:rPr>
+        <w:t>nd</w:t>
+      </w:r>
+      <w:r>
+        <w:t xml:space="preserve"> November 2025</w:t>
+      </w:r>
+    </w:p>
+    <w:p>
+      <w:pPr>
+        <w:pStyle w:val="BodyText"/>
+        <w:ind w:left="720"/>
+      </w:pPr>
+      <w:r>
+        <w:t>Define architecture, technology stack, and integration approach</w:t>
+      </w:r>
+      <w:r>
+        <w:t>.</w:t>
+      </w:r>
+    </w:p>
+    <w:p>
+      <w:pPr>
+        <w:pStyle w:val="BodyText"/>
+        <w:ind w:left="720"/>
+      </w:pPr>
+    </w:p>
+    <w:p>
+      <w:pPr>
+        <w:pStyle w:val="BodyText"/>
+        <w:numPr>
+          <w:ilvl w:val="0"/>
+          <w:numId w:val="11"/>
+        </w:numPr>
+      </w:pPr>
+      <w:r>
+        <w:rPr>
+          <w:b/>
+          <w:bCs/>
+        </w:rPr>
+        <w:t>Job Execution Tracking &amp; History Logging</w:t>
+      </w:r>
+      <w:r>
+        <w:rPr>
+          <w:b/>
+          <w:bCs/>
+        </w:rPr>
+        <w:t xml:space="preserve"> </w:t>
+      </w:r>
+    </w:p>
+    <w:p>
+      <w:pPr>
+        <w:pStyle w:val="BodyText"/>
+        <w:ind w:left="720"/>
+      </w:pPr>
+      <w:r>
+        <w:t>3</w:t>
+      </w:r>
+      <w:r>
+        <w:rPr>
+          <w:vertAlign w:val="superscript"/>
+        </w:rPr>
+        <w:t>rd</w:t>
+      </w:r>
+      <w:r>
+        <w:t xml:space="preserve"> November 2025 – 7</w:t>
+      </w:r>
+      <w:r>
+        <w:rPr>
+          <w:vertAlign w:val="superscript"/>
+        </w:rPr>
+        <w:t>th</w:t>
+      </w:r>
+      <w:r>
+        <w:t xml:space="preserve"> December 2025</w:t>
+      </w:r>
+    </w:p>
+    <w:p>
+      <w:pPr>
+        <w:pStyle w:val="BodyText"/>
+        <w:ind w:left="720"/>
+      </w:pPr>
+      <w:r>
+        <w:t>Develop core tracking features to capture job states, runtimes, and history</w:t>
+      </w:r>
+      <w:r>
+        <w:t>.</w:t>
+      </w:r>
+    </w:p>
+    <w:p>
+      <w:pPr>
+        <w:pStyle w:val="BodyText"/>
+        <w:ind w:left="720"/>
+      </w:pPr>
+    </w:p>
+    <w:p>
+      <w:pPr>
+        <w:pStyle w:val="BodyText"/>
+        <w:numPr>
+          <w:ilvl w:val="0"/>
+          <w:numId w:val="11"/>
+        </w:numPr>
+      </w:pPr>
+      <w:r>
+        <w:rPr>
+          <w:b/>
+          <w:bCs/>
+        </w:rPr>
+        <w:t>Rule-Based Governance Engine</w:t>
+      </w:r>
+    </w:p>
+    <w:p>
+      <w:pPr>
+        <w:pStyle w:val="BodyText"/>
+        <w:ind w:left="720"/>
+      </w:pPr>
+      <w:r>
+        <w:t>8</w:t>
+      </w:r>
+      <w:r>
+        <w:rPr>
+          <w:vertAlign w:val="superscript"/>
+        </w:rPr>
+        <w:t>th</w:t>
+      </w:r>
+      <w:r>
+        <w:t xml:space="preserve"> December 2025 – 11</w:t>
+      </w:r>
+      <w:r>
+        <w:rPr>
+          <w:vertAlign w:val="superscript"/>
+        </w:rPr>
+        <w:t>th</w:t>
+      </w:r>
+      <w:r>
+        <w:t xml:space="preserve"> January 2026</w:t>
+      </w:r>
+    </w:p>
+    <w:p>
+      <w:pPr>
+        <w:pStyle w:val="BodyText"/>
+        <w:ind w:left="720"/>
+      </w:pPr>
+      <w:r>
+        <w:t>Implement confi</w:t>
+      </w:r>
+      <w:r>
+        <w:t>gurable rules such as runtime thresholds and inactivity detection</w:t>
+      </w:r>
+      <w:r>
+        <w:t>.</w:t>
+      </w:r>
+    </w:p>
+    <w:p>
+      <w:pPr>
+        <w:pStyle w:val="BodyText"/>
+        <w:ind w:left="720"/>
+      </w:pPr>
+    </w:p>
+    <w:p>
+      <w:pPr>
+        <w:pStyle w:val="BodyText"/>
+        <w:numPr>
+          <w:ilvl w:val="0"/>
+          <w:numId w:val="11"/>
+        </w:numPr>
+      </w:pPr>
+      <w:r>
+        <w:rPr>
+          <w:b/>
+          <w:bCs/>
+        </w:rPr>
+        <w:t>Redundancy &amp; Obsolescence Flagging</w:t>
+      </w:r>
+    </w:p>
+    <w:p>
+      <w:pPr>
+        <w:pStyle w:val="BodyText"/>
+        <w:ind w:left="720"/>
+      </w:pPr>
+      <w:r>
+        <w:t>12</w:t>
+      </w:r>
+      <w:r>
+        <w:rPr>
+          <w:vertAlign w:val="superscript"/>
+        </w:rPr>
+        <w:t>th</w:t>
+      </w:r>
+      <w:r>
+        <w:t xml:space="preserve"> </w:t>
+      </w:r>
+      <w:r>
+        <w:t>January 2026 – 25</w:t>
+      </w:r>
+      <w:r>
+        <w:rPr>
+          <w:vertAlign w:val="superscript"/>
+        </w:rPr>
+        <w:t>th</w:t>
+      </w:r>
+      <w:r>
+        <w:t xml:space="preserve"> January 2026</w:t>
+      </w:r>
+    </w:p>
+    <w:p>
+      <w:pPr>
+        <w:pStyle w:val="BodyText"/>
+        <w:ind w:left="720"/>
+      </w:pPr>
+      <w:r>
+        <w:t>Build features to identify outdated, redundant, or inactive jobs</w:t>
+      </w:r>
+      <w:r>
+        <w:t>.</w:t>
+      </w:r>
+    </w:p>
+    <w:p>
+      <w:pPr>
+        <w:pStyle w:val="BodyText"/>
+        <w:ind w:left="720"/>
+      </w:pPr>
+    </w:p>
+    <w:p>
+      <w:pPr>
+        <w:pStyle w:val="BodyText"/>
+        <w:numPr>
+          <w:ilvl w:val="0"/>
+          <w:numId w:val="11"/>
+        </w:numPr>
+      </w:pPr>
+      <w:r>
+        <w:rPr>
+          <w:b/>
+          <w:bCs/>
+        </w:rPr>
+        <w:t>Automated Alerting System</w:t>
+      </w:r>
+    </w:p>
+    <w:p>
+      <w:pPr>
+        <w:pStyle w:val="BodyText"/>
+        <w:ind w:left="720"/>
+      </w:pPr>
+      <w:r>
+        <w:t>26</w:t>
+      </w:r>
+      <w:r>
+        <w:rPr>
+          <w:vertAlign w:val="superscript"/>
+        </w:rPr>
+        <w:t>th</w:t>
+      </w:r>
+      <w:r>
+        <w:t xml:space="preserve"> January 2026 – 15</w:t>
+      </w:r>
+      <w:r>
+        <w:rPr>
+          <w:vertAlign w:val="superscript"/>
+        </w:rPr>
+        <w:t>th</w:t>
+      </w:r>
+      <w:r>
+        <w:t xml:space="preserve"> February 2026</w:t>
+      </w:r>
+    </w:p>
+    <w:p>
+      <w:pPr>
+        <w:pStyle w:val="BodyText"/>
+        <w:ind w:left="720"/>
+      </w:pPr>
+      <w:r>
+        <w:t>Implement notifications for jobs breaching configured rules</w:t>
+      </w:r>
+      <w:r>
+        <w:t>.</w:t>
+      </w:r>
+    </w:p>
+    <w:p>
+      <w:pPr>
+        <w:pStyle w:val="BodyText"/>
+        <w:ind w:left="720"/>
+      </w:pPr>
+    </w:p>
+    <w:p>
+      <w:pPr>
+        <w:pStyle w:val="BodyText"/>
+        <w:numPr>
+          <w:ilvl w:val="0"/>
+          <w:numId w:val="11"/>
+        </w:numPr>
+      </w:pPr>
+      <w:r>
+        <w:rPr>
+          <w:b/>
+          <w:bCs/>
+        </w:rPr>
+        <w:lastRenderedPageBreak/>
+        <w:t>User Dashboard</w:t>
+      </w:r>
+    </w:p>
+    <w:p>
+      <w:pPr>
+        <w:pStyle w:val="BodyText"/>
+        <w:ind w:left="720"/>
+      </w:pPr>
+      <w:r>
+        <w:t>16</w:t>
+      </w:r>
+      <w:r>
+        <w:rPr>
+          <w:vertAlign w:val="superscript"/>
+        </w:rPr>
+        <w:t>th</w:t>
+      </w:r>
+      <w:r>
+        <w:t xml:space="preserve"> February 2026 </w:t>
+      </w:r>
+      <w:r>
+        <w:t>–</w:t>
+      </w:r>
+      <w:r>
+        <w:t xml:space="preserve"> </w:t>
+      </w:r>
+      <w:r>
+        <w:t>8</w:t>
+      </w:r>
+      <w:r>
+        <w:rPr>
+          <w:vertAlign w:val="superscript"/>
+        </w:rPr>
+        <w:t>th</w:t>
+      </w:r>
+      <w:r>
+        <w:t xml:space="preserve"> March 2026</w:t>
+      </w:r>
+    </w:p>
+    <w:p>
+      <w:pPr>
+        <w:pStyle w:val="BodyText"/>
+        <w:ind w:left="720"/>
+      </w:pPr>
+      <w:r>
+        <w:t>Develop an interactive dashboard to visualize job states, and governance insights.</w:t>
+      </w:r>
+    </w:p>
+    <w:p>
+      <w:pPr>
+        <w:pStyle w:val="BodyText"/>
+        <w:ind w:left="720"/>
+      </w:pPr>
+    </w:p>
+    <w:p>
+      <w:pPr>
+        <w:pStyle w:val="BodyText"/>
+        <w:numPr>
+          <w:ilvl w:val="0"/>
+          <w:numId w:val="11"/>
+        </w:numPr>
+      </w:pPr>
+      <w:r>
+        <w:rPr>
+          <w:b/>
+          <w:bCs/>
+        </w:rPr>
+        <w:t>System Testing &amp; Validation</w:t>
+      </w:r>
+    </w:p>
+    <w:p>
+      <w:pPr>
+        <w:pStyle w:val="BodyText"/>
+        <w:ind w:left="720"/>
+      </w:pPr>
+      <w:r>
+        <w:t>9</w:t>
+      </w:r>
+      <w:r>
+        <w:rPr>
+          <w:vertAlign w:val="superscript"/>
+        </w:rPr>
+        <w:t>th</w:t>
+      </w:r>
+      <w:r>
+        <w:t xml:space="preserve"> March 2026 – 18</w:t>
+      </w:r>
+      <w:r>
+        <w:rPr>
+          <w:vertAlign w:val="superscript"/>
+        </w:rPr>
+        <w:t>th</w:t>
+      </w:r>
+      <w:r>
+        <w:t xml:space="preserve"> March 2026</w:t>
+      </w:r>
+    </w:p>
+    <w:p>
+      <w:pPr>
+        <w:pStyle w:val="BodyText"/>
+        <w:ind w:left="720"/>
+      </w:pPr>
+      <w:r>
+        <w:t>Conduct functional testing, rules validation, and admini</w:t>
+      </w:r>
+      <w:r>
+        <w:t>strative review</w:t>
+      </w:r>
+    </w:p>
+    <w:p>
+      <w:pPr>
+        <w:pStyle w:val="BodyText"/>
+        <w:ind w:left="720"/>
+      </w:pPr>
+    </w:p>
+    <w:p>
+      <w:pPr>
+        <w:pStyle w:val="BodyText"/>
+        <w:numPr>
+          <w:ilvl w:val="0"/>
+          <w:numId w:val="11"/>
+        </w:numPr>
+      </w:pPr>
+      <w:r>
+        <w:rPr>
+          <w:b/>
+          <w:bCs/>
+        </w:rPr>
+        <w:t>Capstone Interim Report</w:t>
+      </w:r>
+    </w:p>
+    <w:p>
+      <w:pPr>
+        <w:pStyle w:val="BodyText"/>
+        <w:ind w:left="720"/>
+      </w:pPr>
+      <w:r>
+        <w:t>29</w:t>
+      </w:r>
+      <w:r>
+        <w:rPr>
+          <w:vertAlign w:val="superscript"/>
+        </w:rPr>
+        <w:t>th</w:t>
+      </w:r>
+      <w:r>
+        <w:t xml:space="preserve"> September 2025 – 7</w:t>
+      </w:r>
+      <w:r>
+        <w:rPr>
+          <w:vertAlign w:val="superscript"/>
+        </w:rPr>
+        <w:t>th</w:t>
+      </w:r>
+      <w:r>
+        <w:t xml:space="preserve"> December 2025</w:t>
+      </w:r>
+    </w:p>
+    <w:p>
+      <w:pPr>
+        <w:pStyle w:val="BodyText"/>
+        <w:ind w:left="720"/>
+      </w:pPr>
+      <w:r>
+        <w:t>Prepar</w:t>
+      </w:r>
+      <w:r>
+        <w:t>e</w:t>
+      </w:r>
+      <w:r>
+        <w:t xml:space="preserve"> interim report deliverables</w:t>
+      </w:r>
+    </w:p>
+    <w:p>
+      <w:pPr>
+        <w:pStyle w:val="BodyText"/>
+        <w:ind w:left="720"/>
+      </w:pPr>
+    </w:p>
+    <w:p>
+      <w:pPr>
+        <w:pStyle w:val="BodyText"/>
+        <w:numPr>
+          <w:ilvl w:val="0"/>
+          <w:numId w:val="11"/>
+        </w:numPr>
+      </w:pPr>
+      <w:r>
+        <w:rPr>
+          <w:b/>
+          <w:bCs/>
+        </w:rPr>
+        <w:t>Capstone Final Report &amp; Video</w:t>
+      </w:r>
+    </w:p>
+    <w:p>
+      <w:pPr>
+        <w:pStyle w:val="BodyText"/>
+        <w:ind w:left="720"/>
+      </w:pPr>
+      <w:r>
+        <w:t>8</w:t>
+      </w:r>
+      <w:r>
+        <w:rPr>
+          <w:vertAlign w:val="superscript"/>
+        </w:rPr>
+        <w:t>th</w:t>
+      </w:r>
+      <w:r>
+        <w:t xml:space="preserve"> December 2025 – 18</w:t>
+      </w:r>
+      <w:r>
+        <w:rPr>
+          <w:vertAlign w:val="superscript"/>
+        </w:rPr>
+        <w:t>th</w:t>
+      </w:r>
+      <w:r>
+        <w:t xml:space="preserve"> March 2026</w:t>
+      </w:r>
+    </w:p>
+    <w:p>
+      <w:pPr>
+        <w:pStyle w:val="BodyText"/>
+        <w:ind w:left="720"/>
+      </w:pPr>
+      <w:r>
+        <w:t>Prepare final report deliverables and video submission</w:t>
+      </w:r>
+    </w:p>
+    <w:p>
+      <w:pPr>
+        <w:pStyle w:val="BodyText"/>
+        <w:ind w:left="720"/>
+      </w:pPr>
+    </w:p>
+    <w:p>
+      <w:pPr>
+        <w:pStyle w:val="BodyText"/>
+        <w:numPr>
+          <w:ilvl w:val="0"/>
+          <w:numId w:val="11"/>
+        </w:numPr>
+      </w:pPr>
+      <w:r>
+        <w:rPr>
+          <w:b/>
+          <w:bCs/>
+        </w:rPr>
+        <w:t>Capstone Final Presentation</w:t>
+      </w:r>
+    </w:p>
+    <w:p>
+      <w:pPr>
+        <w:pStyle w:val="BodyText"/>
+        <w:ind w:left="720"/>
+      </w:pPr>
+      <w:r>
+        <w:t>19</w:t>
+      </w:r>
+      <w:r>
+        <w:rPr>
+          <w:vertAlign w:val="superscript"/>
+        </w:rPr>
+        <w:t>th</w:t>
+      </w:r>
+      <w:r>
+        <w:t xml:space="preserve"> March 2026 – 27</w:t>
+      </w:r>
+      <w:r>
+        <w:rPr>
+          <w:vertAlign w:val="superscript"/>
+        </w:rPr>
+        <w:t>th</w:t>
+      </w:r>
+      <w:r>
+        <w:t xml:space="preserve"> March 2026</w:t>
+      </w:r>
+    </w:p>
+    <w:p>
+      <w:pPr>
+        <w:pStyle w:val="BodyText"/>
+        <w:ind w:left="720"/>
+      </w:pPr>
+      <w:r>
+        <w:t>Present project outcomes and demonstrate the Batch Job Lifecycle Monitor</w:t>
+      </w:r>
+    </w:p>
+    <w:p>
+      <w:pPr>
+        <w:pStyle w:val="BodyText"/>
+        <w:ind w:left="0"/>
+      </w:pPr>
     </w:p>
     <w:p>
       <w:pPr>
@@ -2739,33 +3830,9 @@
         <w:t>[</w:t>
       </w:r>
       <w:r>
-        <w:t>1] S. Ruan, Y. Wang, H. Jiang, W. Xu, and Q. Guan, “</w:t>
-      </w:r>
-      <w:proofErr w:type="spellStart"/>
-      <w:r>
-        <w:t>BatchLens</w:t>
-      </w:r>
-      <w:proofErr w:type="spellEnd"/>
-      <w:r>
-        <w:t xml:space="preserve">: A visualization approach for </w:t>
-      </w:r>
-      <w:proofErr w:type="spellStart"/>
-      <w:r>
-        <w:t>analyzing</w:t>
-      </w:r>
-      <w:proofErr w:type="spellEnd"/>
-      <w:r>
-        <w:t xml:space="preserve"> batch jobs in cloud systems,” </w:t>
-      </w:r>
-      <w:proofErr w:type="spellStart"/>
-      <w:r>
-        <w:t>arXiv</w:t>
-      </w:r>
-      <w:proofErr w:type="spellEnd"/>
-      <w:r>
-        <w:t xml:space="preserve"> preprint arXiv:2112.15300, 2021. [Online]. Available: </w:t>
-      </w:r>
-      <w:hyperlink r:id="rId14" w:history="1">
+        <w:t xml:space="preserve">1] S. Ruan, Y. Wang, H. Jiang, W. Xu, and Q. Guan, “BatchLens: A visualization approach for analyzing batch jobs in cloud systems,” arXiv preprint arXiv:2112.15300, 2021. [Online]. Available: </w:t>
+      </w:r>
+      <w:hyperlink r:id="rId15" w:history="1">
         <w:r>
           <w:rPr>
             <w:rStyle w:val="Hyperlink"/>
@@ -2787,25 +3854,9 @@
         <w:spacing w:line="276" w:lineRule="auto"/>
       </w:pPr>
       <w:r>
-        <w:t xml:space="preserve">[2] A. </w:t>
-      </w:r>
-      <w:proofErr w:type="spellStart"/>
-      <w:r>
-        <w:t>Gellrich</w:t>
-      </w:r>
-      <w:proofErr w:type="spellEnd"/>
-      <w:r>
-        <w:t xml:space="preserve">, F. </w:t>
-      </w:r>
-      <w:proofErr w:type="spellStart"/>
-      <w:r>
-        <w:t>Gosewinkel</w:t>
-      </w:r>
-      <w:proofErr w:type="spellEnd"/>
-      <w:r>
-        <w:t xml:space="preserve">, J. Heupel, and J. Letts, “Containerized Batch System Monitoring,” EPJ Web of Conferences, vol. 214, 07008, 2019. [Online]. Available: </w:t>
-      </w:r>
-      <w:hyperlink r:id="rId15" w:history="1">
+        <w:t xml:space="preserve">[2] A. Gellrich, F. Gosewinkel, J. Heupel, and J. Letts, “Containerized Batch System Monitoring,” EPJ Web of Conferences, vol. 214, 07008, 2019. [Online]. Available: </w:t>
+      </w:r>
+      <w:hyperlink r:id="rId16" w:history="1">
         <w:r>
           <w:rPr>
             <w:rStyle w:val="Hyperlink"/>
@@ -2826,18 +3877,9 @@
         <w:spacing w:line="276" w:lineRule="auto"/>
       </w:pPr>
       <w:r>
-        <w:lastRenderedPageBreak/>
-        <w:t xml:space="preserve">[3] F. Lehmann, M. Geimer, B. Bergmann, and J. Krüger, “The Common Workflow Scheduler Interface (CWSI),” </w:t>
-      </w:r>
-      <w:proofErr w:type="spellStart"/>
-      <w:r>
-        <w:t>arXiv</w:t>
-      </w:r>
-      <w:proofErr w:type="spellEnd"/>
-      <w:r>
-        <w:t xml:space="preserve"> preprint arXiv:2311.15929, 2023. [Online]. Available: </w:t>
-      </w:r>
-      <w:hyperlink r:id="rId16" w:history="1">
+        <w:t xml:space="preserve">[3] F. Lehmann, M. Geimer, B. Bergmann, and J. Krüger, “The Common Workflow Scheduler Interface (CWSI),” arXiv preprint arXiv:2311.15929, 2023. [Online]. Available: </w:t>
+      </w:r>
+      <w:hyperlink r:id="rId17" w:history="1">
         <w:r>
           <w:rPr>
             <w:rStyle w:val="Hyperlink"/>
@@ -2858,17 +3900,9 @@
         <w:spacing w:line="276" w:lineRule="auto"/>
       </w:pPr>
       <w:r>
-        <w:t xml:space="preserve">[4] J. Beránek, S. Böhm, and V. Cima, “Analysis of Workflow Schedulers in Simulated Distributed Environments,” </w:t>
-      </w:r>
-      <w:proofErr w:type="spellStart"/>
-      <w:r>
-        <w:t>arXiv</w:t>
-      </w:r>
-      <w:proofErr w:type="spellEnd"/>
-      <w:r>
-        <w:t xml:space="preserve"> preprint arXiv:2204.07211, 2022. [Online]. Available: </w:t>
-      </w:r>
-      <w:hyperlink r:id="rId17" w:history="1">
+        <w:t xml:space="preserve">[4] J. Beránek, S. Böhm, and V. Cima, “Analysis of Workflow Schedulers in Simulated Distributed Environments,” arXiv preprint arXiv:2204.07211, 2022. [Online]. Available: </w:t>
+      </w:r>
+      <w:hyperlink r:id="rId18" w:history="1">
         <w:r>
           <w:rPr>
             <w:rStyle w:val="Hyperlink"/>
@@ -2912,9 +3946,9 @@
       </w:r>
     </w:p>
     <w:sectPr>
-      <w:headerReference w:type="default" r:id="rId18"/>
-      <w:footerReference w:type="default" r:id="rId19"/>
-      <w:headerReference w:type="first" r:id="rId20"/>
+      <w:headerReference w:type="default" r:id="rId19"/>
+      <w:footerReference w:type="default" r:id="rId20"/>
+      <w:headerReference w:type="first" r:id="rId21"/>
       <w:pgSz w:w="11906" w:h="16838"/>
       <w:pgMar w:top="1560" w:right="1440" w:bottom="1560" w:left="1440" w:header="708" w:footer="708" w:gutter="0"/>
       <w:pgNumType w:start="1"/>
@@ -3462,7 +4496,7 @@
         <w:noProof/>
         <w:sz w:val="16"/>
       </w:rPr>
-      <w:t>4</w:t>
+      <w:t>5</w:t>
     </w:r>
     <w:r>
       <w:rPr>
@@ -3620,6 +4654,208 @@
 <file path=word/numbering.xml><?xml version="1.0" encoding="utf-8"?>
 <w:numbering xmlns:wpc="http://schemas.microsoft.com/office/word/2010/wordprocessingCanvas" xmlns:cx="http://schemas.microsoft.com/office/drawing/2014/chartex" xmlns:cx1="http://schemas.microsoft.com/office/drawing/2015/9/8/chartex" xmlns:cx2="http://schemas.microsoft.com/office/drawing/2015/10/21/chartex" xmlns:cx3="http://schemas.microsoft.com/office/drawing/2016/5/9/chartex" xmlns:cx4="http://schemas.microsoft.com/office/drawing/2016/5/10/chartex" xmlns:cx5="http://schemas.microsoft.com/office/drawing/2016/5/11/chartex" xmlns:cx6="http://schemas.microsoft.com/office/drawing/2016/5/12/chartex" xmlns:cx7="http://schemas.microsoft.com/office/drawing/2016/5/13/chartex" xmlns:cx8="http://schemas.microsoft.com/office/drawing/2016/5/14/chartex" xmlns:mc="http://schemas.openxmlformats.org/markup-compatibility/2006" xmlns:aink="http://schemas.microsoft.com/office/drawing/2016/ink" xmlns:am3d="http://schemas.microsoft.com/office/drawing/2017/model3d" xmlns:o="urn:schemas-microsoft-com:office:office" xmlns:oel="http://schemas.microsoft.com/office/2019/extlst" xmlns:r="http://schemas.openxmlformats.org/officeDocument/2006/relationships" xmlns:m="http://schemas.openxmlformats.org/officeDocument/2006/math" xmlns:v="urn:schemas-microsoft-com:vml" xmlns:wp14="http://schemas.microsoft.com/office/word/2010/wordprocessingDrawing" xmlns:wp="http://schemas.openxmlformats.org/drawingml/2006/wordprocessingDrawing" xmlns:w10="urn:schemas-microsoft-com:office:word" xmlns:w="http://schemas.openxmlformats.org/wordprocessingml/2006/main" xmlns:w14="http://schemas.microsoft.com/office/word/2010/wordml" xmlns:w15="http://schemas.microsoft.com/office/word/2012/wordml" xmlns:w16cex="http://schemas.microsoft.com/office/word/2018/wordml/cex" xmlns:w16cid="http://schemas.microsoft.com/office/word/2016/wordml/cid" xmlns:w16="http://schemas.microsoft.com/office/word/2018/wordml" xmlns:w16du="http://schemas.microsoft.com/office/word/2023/wordml/word16du" xmlns:w16sdtdh="http://schemas.microsoft.com/office/word/2020/wordml/sdtdatahash" xmlns:w16sdtfl="http://schemas.microsoft.com/office/word/2024/wordml/sdtformatlock" xmlns:w16se="http://schemas.microsoft.com/office/word/2015/wordml/symex" xmlns:wpg="http://schemas.microsoft.com/office/word/2010/wordprocessingGroup" xmlns:wpi="http://schemas.microsoft.com/office/word/2010/wordprocessingInk" xmlns:wne="http://schemas.microsoft.com/office/word/2006/wordml" xmlns:wps="http://schemas.microsoft.com/office/word/2010/wordprocessingShape" mc:Ignorable="w14 w15 w16se w16cid w16 w16cex w16sdtdh w16sdtfl w16du wp14">
   <w:abstractNum w:abstractNumId="0" w15:restartNumberingAfterBreak="0">
+    <w:nsid w:val="00562106"/>
+    <w:multiLevelType w:val="hybridMultilevel"/>
+    <w:tmpl w:val="27BA9262"/>
+    <w:lvl w:ilvl="0" w:tplc="48090001">
+      <w:start w:val="1"/>
+      <w:numFmt w:val="bullet"/>
+      <w:lvlText w:val=""/>
+      <w:lvlJc w:val="left"/>
+      <w:pPr>
+        <w:ind w:left="1440" w:hanging="360"/>
+      </w:pPr>
+      <w:rPr>
+        <w:rFonts w:ascii="Symbol" w:hAnsi="Symbol" w:hint="default"/>
+      </w:rPr>
+    </w:lvl>
+    <w:lvl w:ilvl="1" w:tplc="48090003" w:tentative="1">
+      <w:start w:val="1"/>
+      <w:numFmt w:val="bullet"/>
+      <w:lvlText w:val="o"/>
+      <w:lvlJc w:val="left"/>
+      <w:pPr>
+        <w:ind w:left="2160" w:hanging="360"/>
+      </w:pPr>
+      <w:rPr>
+        <w:rFonts w:ascii="Courier New" w:hAnsi="Courier New" w:cs="Courier New" w:hint="default"/>
+      </w:rPr>
+    </w:lvl>
+    <w:lvl w:ilvl="2" w:tplc="48090005" w:tentative="1">
+      <w:start w:val="1"/>
+      <w:numFmt w:val="bullet"/>
+      <w:lvlText w:val=""/>
+      <w:lvlJc w:val="left"/>
+      <w:pPr>
+        <w:ind w:left="2880" w:hanging="360"/>
+      </w:pPr>
+      <w:rPr>
+        <w:rFonts w:ascii="Wingdings" w:hAnsi="Wingdings" w:hint="default"/>
+      </w:rPr>
+    </w:lvl>
+    <w:lvl w:ilvl="3" w:tplc="48090001" w:tentative="1">
+      <w:start w:val="1"/>
+      <w:numFmt w:val="bullet"/>
+      <w:lvlText w:val=""/>
+      <w:lvlJc w:val="left"/>
+      <w:pPr>
+        <w:ind w:left="3600" w:hanging="360"/>
+      </w:pPr>
+      <w:rPr>
+        <w:rFonts w:ascii="Symbol" w:hAnsi="Symbol" w:hint="default"/>
+      </w:rPr>
+    </w:lvl>
+    <w:lvl w:ilvl="4" w:tplc="48090003" w:tentative="1">
+      <w:start w:val="1"/>
+      <w:numFmt w:val="bullet"/>
+      <w:lvlText w:val="o"/>
+      <w:lvlJc w:val="left"/>
+      <w:pPr>
+        <w:ind w:left="4320" w:hanging="360"/>
+      </w:pPr>
+      <w:rPr>
+        <w:rFonts w:ascii="Courier New" w:hAnsi="Courier New" w:cs="Courier New" w:hint="default"/>
+      </w:rPr>
+    </w:lvl>
+    <w:lvl w:ilvl="5" w:tplc="48090005" w:tentative="1">
+      <w:start w:val="1"/>
+      <w:numFmt w:val="bullet"/>
+      <w:lvlText w:val=""/>
+      <w:lvlJc w:val="left"/>
+      <w:pPr>
+        <w:ind w:left="5040" w:hanging="360"/>
+      </w:pPr>
+      <w:rPr>
+        <w:rFonts w:ascii="Wingdings" w:hAnsi="Wingdings" w:hint="default"/>
+      </w:rPr>
+    </w:lvl>
+    <w:lvl w:ilvl="6" w:tplc="48090001" w:tentative="1">
+      <w:start w:val="1"/>
+      <w:numFmt w:val="bullet"/>
+      <w:lvlText w:val=""/>
+      <w:lvlJc w:val="left"/>
+      <w:pPr>
+        <w:ind w:left="5760" w:hanging="360"/>
+      </w:pPr>
+      <w:rPr>
+        <w:rFonts w:ascii="Symbol" w:hAnsi="Symbol" w:hint="default"/>
+      </w:rPr>
+    </w:lvl>
+    <w:lvl w:ilvl="7" w:tplc="48090003" w:tentative="1">
+      <w:start w:val="1"/>
+      <w:numFmt w:val="bullet"/>
+      <w:lvlText w:val="o"/>
+      <w:lvlJc w:val="left"/>
+      <w:pPr>
+        <w:ind w:left="6480" w:hanging="360"/>
+      </w:pPr>
+      <w:rPr>
+        <w:rFonts w:ascii="Courier New" w:hAnsi="Courier New" w:cs="Courier New" w:hint="default"/>
+      </w:rPr>
+    </w:lvl>
+    <w:lvl w:ilvl="8" w:tplc="48090005" w:tentative="1">
+      <w:start w:val="1"/>
+      <w:numFmt w:val="bullet"/>
+      <w:lvlText w:val=""/>
+      <w:lvlJc w:val="left"/>
+      <w:pPr>
+        <w:ind w:left="7200" w:hanging="360"/>
+      </w:pPr>
+      <w:rPr>
+        <w:rFonts w:ascii="Wingdings" w:hAnsi="Wingdings" w:hint="default"/>
+      </w:rPr>
+    </w:lvl>
+  </w:abstractNum>
+  <w:abstractNum w:abstractNumId="1" w15:restartNumberingAfterBreak="0">
+    <w:nsid w:val="10094AB5"/>
+    <w:multiLevelType w:val="hybridMultilevel"/>
+    <w:tmpl w:val="E1B456E0"/>
+    <w:lvl w:ilvl="0" w:tplc="4809000F">
+      <w:start w:val="1"/>
+      <w:numFmt w:val="decimal"/>
+      <w:lvlText w:val="%1."/>
+      <w:lvlJc w:val="left"/>
+      <w:pPr>
+        <w:ind w:left="720" w:hanging="360"/>
+      </w:pPr>
+      <w:rPr>
+        <w:rFonts w:hint="default"/>
+      </w:rPr>
+    </w:lvl>
+    <w:lvl w:ilvl="1" w:tplc="48090019" w:tentative="1">
+      <w:start w:val="1"/>
+      <w:numFmt w:val="lowerLetter"/>
+      <w:lvlText w:val="%2."/>
+      <w:lvlJc w:val="left"/>
+      <w:pPr>
+        <w:ind w:left="1440" w:hanging="360"/>
+      </w:pPr>
+    </w:lvl>
+    <w:lvl w:ilvl="2" w:tplc="4809001B" w:tentative="1">
+      <w:start w:val="1"/>
+      <w:numFmt w:val="lowerRoman"/>
+      <w:lvlText w:val="%3."/>
+      <w:lvlJc w:val="right"/>
+      <w:pPr>
+        <w:ind w:left="2160" w:hanging="180"/>
+      </w:pPr>
+    </w:lvl>
+    <w:lvl w:ilvl="3" w:tplc="4809000F" w:tentative="1">
+      <w:start w:val="1"/>
+      <w:numFmt w:val="decimal"/>
+      <w:lvlText w:val="%4."/>
+      <w:lvlJc w:val="left"/>
+      <w:pPr>
+        <w:ind w:left="2880" w:hanging="360"/>
+      </w:pPr>
+    </w:lvl>
+    <w:lvl w:ilvl="4" w:tplc="48090019" w:tentative="1">
+      <w:start w:val="1"/>
+      <w:numFmt w:val="lowerLetter"/>
+      <w:lvlText w:val="%5."/>
+      <w:lvlJc w:val="left"/>
+      <w:pPr>
+        <w:ind w:left="3600" w:hanging="360"/>
+      </w:pPr>
+    </w:lvl>
+    <w:lvl w:ilvl="5" w:tplc="4809001B" w:tentative="1">
+      <w:start w:val="1"/>
+      <w:numFmt w:val="lowerRoman"/>
+      <w:lvlText w:val="%6."/>
+      <w:lvlJc w:val="right"/>
+      <w:pPr>
+        <w:ind w:left="4320" w:hanging="180"/>
+      </w:pPr>
+    </w:lvl>
+    <w:lvl w:ilvl="6" w:tplc="4809000F" w:tentative="1">
+      <w:start w:val="1"/>
+      <w:numFmt w:val="decimal"/>
+      <w:lvlText w:val="%7."/>
+      <w:lvlJc w:val="left"/>
+      <w:pPr>
+        <w:ind w:left="5040" w:hanging="360"/>
+      </w:pPr>
+    </w:lvl>
+    <w:lvl w:ilvl="7" w:tplc="48090019" w:tentative="1">
+      <w:start w:val="1"/>
+      <w:numFmt w:val="lowerLetter"/>
+      <w:lvlText w:val="%8."/>
+      <w:lvlJc w:val="left"/>
+      <w:pPr>
+        <w:ind w:left="5760" w:hanging="360"/>
+      </w:pPr>
+    </w:lvl>
+    <w:lvl w:ilvl="8" w:tplc="4809001B" w:tentative="1">
+      <w:start w:val="1"/>
+      <w:numFmt w:val="lowerRoman"/>
+      <w:lvlText w:val="%9."/>
+      <w:lvlJc w:val="right"/>
+      <w:pPr>
+        <w:ind w:left="6480" w:hanging="180"/>
+      </w:pPr>
+    </w:lvl>
+  </w:abstractNum>
+  <w:abstractNum w:abstractNumId="2" w15:restartNumberingAfterBreak="0">
     <w:nsid w:val="10C16A28"/>
     <w:multiLevelType w:val="hybridMultilevel"/>
     <w:tmpl w:val="F4DC5B80"/>
@@ -3731,7 +4967,7 @@
       </w:rPr>
     </w:lvl>
   </w:abstractNum>
-  <w:abstractNum w:abstractNumId="1" w15:restartNumberingAfterBreak="0">
+  <w:abstractNum w:abstractNumId="3" w15:restartNumberingAfterBreak="0">
     <w:nsid w:val="18065CD7"/>
     <w:multiLevelType w:val="hybridMultilevel"/>
     <w:tmpl w:val="BD3ADEBE"/>
@@ -3844,7 +5080,346 @@
       </w:rPr>
     </w:lvl>
   </w:abstractNum>
-  <w:abstractNum w:abstractNumId="2" w15:restartNumberingAfterBreak="0">
+  <w:abstractNum w:abstractNumId="4" w15:restartNumberingAfterBreak="0">
+    <w:nsid w:val="3D2E537E"/>
+    <w:multiLevelType w:val="hybridMultilevel"/>
+    <w:tmpl w:val="BBE28668"/>
+    <w:lvl w:ilvl="0" w:tplc="48090001">
+      <w:start w:val="1"/>
+      <w:numFmt w:val="bullet"/>
+      <w:lvlText w:val=""/>
+      <w:lvlJc w:val="left"/>
+      <w:pPr>
+        <w:ind w:left="1440" w:hanging="360"/>
+      </w:pPr>
+      <w:rPr>
+        <w:rFonts w:ascii="Symbol" w:hAnsi="Symbol" w:hint="default"/>
+      </w:rPr>
+    </w:lvl>
+    <w:lvl w:ilvl="1" w:tplc="48090003" w:tentative="1">
+      <w:start w:val="1"/>
+      <w:numFmt w:val="bullet"/>
+      <w:lvlText w:val="o"/>
+      <w:lvlJc w:val="left"/>
+      <w:pPr>
+        <w:ind w:left="2160" w:hanging="360"/>
+      </w:pPr>
+      <w:rPr>
+        <w:rFonts w:ascii="Courier New" w:hAnsi="Courier New" w:cs="Courier New" w:hint="default"/>
+      </w:rPr>
+    </w:lvl>
+    <w:lvl w:ilvl="2" w:tplc="48090005" w:tentative="1">
+      <w:start w:val="1"/>
+      <w:numFmt w:val="bullet"/>
+      <w:lvlText w:val=""/>
+      <w:lvlJc w:val="left"/>
+      <w:pPr>
+        <w:ind w:left="2880" w:hanging="360"/>
+      </w:pPr>
+      <w:rPr>
+        <w:rFonts w:ascii="Wingdings" w:hAnsi="Wingdings" w:hint="default"/>
+      </w:rPr>
+    </w:lvl>
+    <w:lvl w:ilvl="3" w:tplc="48090001" w:tentative="1">
+      <w:start w:val="1"/>
+      <w:numFmt w:val="bullet"/>
+      <w:lvlText w:val=""/>
+      <w:lvlJc w:val="left"/>
+      <w:pPr>
+        <w:ind w:left="3600" w:hanging="360"/>
+      </w:pPr>
+      <w:rPr>
+        <w:rFonts w:ascii="Symbol" w:hAnsi="Symbol" w:hint="default"/>
+      </w:rPr>
+    </w:lvl>
+    <w:lvl w:ilvl="4" w:tplc="48090003" w:tentative="1">
+      <w:start w:val="1"/>
+      <w:numFmt w:val="bullet"/>
+      <w:lvlText w:val="o"/>
+      <w:lvlJc w:val="left"/>
+      <w:pPr>
+        <w:ind w:left="4320" w:hanging="360"/>
+      </w:pPr>
+      <w:rPr>
+        <w:rFonts w:ascii="Courier New" w:hAnsi="Courier New" w:cs="Courier New" w:hint="default"/>
+      </w:rPr>
+    </w:lvl>
+    <w:lvl w:ilvl="5" w:tplc="48090005" w:tentative="1">
+      <w:start w:val="1"/>
+      <w:numFmt w:val="bullet"/>
+      <w:lvlText w:val=""/>
+      <w:lvlJc w:val="left"/>
+      <w:pPr>
+        <w:ind w:left="5040" w:hanging="360"/>
+      </w:pPr>
+      <w:rPr>
+        <w:rFonts w:ascii="Wingdings" w:hAnsi="Wingdings" w:hint="default"/>
+      </w:rPr>
+    </w:lvl>
+    <w:lvl w:ilvl="6" w:tplc="48090001" w:tentative="1">
+      <w:start w:val="1"/>
+      <w:numFmt w:val="bullet"/>
+      <w:lvlText w:val=""/>
+      <w:lvlJc w:val="left"/>
+      <w:pPr>
+        <w:ind w:left="5760" w:hanging="360"/>
+      </w:pPr>
+      <w:rPr>
+        <w:rFonts w:ascii="Symbol" w:hAnsi="Symbol" w:hint="default"/>
+      </w:rPr>
+    </w:lvl>
+    <w:lvl w:ilvl="7" w:tplc="48090003" w:tentative="1">
+      <w:start w:val="1"/>
+      <w:numFmt w:val="bullet"/>
+      <w:lvlText w:val="o"/>
+      <w:lvlJc w:val="left"/>
+      <w:pPr>
+        <w:ind w:left="6480" w:hanging="360"/>
+      </w:pPr>
+      <w:rPr>
+        <w:rFonts w:ascii="Courier New" w:hAnsi="Courier New" w:cs="Courier New" w:hint="default"/>
+      </w:rPr>
+    </w:lvl>
+    <w:lvl w:ilvl="8" w:tplc="48090005" w:tentative="1">
+      <w:start w:val="1"/>
+      <w:numFmt w:val="bullet"/>
+      <w:lvlText w:val=""/>
+      <w:lvlJc w:val="left"/>
+      <w:pPr>
+        <w:ind w:left="7200" w:hanging="360"/>
+      </w:pPr>
+      <w:rPr>
+        <w:rFonts w:ascii="Wingdings" w:hAnsi="Wingdings" w:hint="default"/>
+      </w:rPr>
+    </w:lvl>
+  </w:abstractNum>
+  <w:abstractNum w:abstractNumId="5" w15:restartNumberingAfterBreak="0">
+    <w:nsid w:val="3D801323"/>
+    <w:multiLevelType w:val="hybridMultilevel"/>
+    <w:tmpl w:val="9C82A0AE"/>
+    <w:lvl w:ilvl="0" w:tplc="48090001">
+      <w:start w:val="1"/>
+      <w:numFmt w:val="bullet"/>
+      <w:lvlText w:val=""/>
+      <w:lvlJc w:val="left"/>
+      <w:pPr>
+        <w:ind w:left="1440" w:hanging="360"/>
+      </w:pPr>
+      <w:rPr>
+        <w:rFonts w:ascii="Symbol" w:hAnsi="Symbol" w:hint="default"/>
+      </w:rPr>
+    </w:lvl>
+    <w:lvl w:ilvl="1" w:tplc="48090003" w:tentative="1">
+      <w:start w:val="1"/>
+      <w:numFmt w:val="bullet"/>
+      <w:lvlText w:val="o"/>
+      <w:lvlJc w:val="left"/>
+      <w:pPr>
+        <w:ind w:left="2160" w:hanging="360"/>
+      </w:pPr>
+      <w:rPr>
+        <w:rFonts w:ascii="Courier New" w:hAnsi="Courier New" w:cs="Courier New" w:hint="default"/>
+      </w:rPr>
+    </w:lvl>
+    <w:lvl w:ilvl="2" w:tplc="48090005" w:tentative="1">
+      <w:start w:val="1"/>
+      <w:numFmt w:val="bullet"/>
+      <w:lvlText w:val=""/>
+      <w:lvlJc w:val="left"/>
+      <w:pPr>
+        <w:ind w:left="2880" w:hanging="360"/>
+      </w:pPr>
+      <w:rPr>
+        <w:rFonts w:ascii="Wingdings" w:hAnsi="Wingdings" w:hint="default"/>
+      </w:rPr>
+    </w:lvl>
+    <w:lvl w:ilvl="3" w:tplc="48090001" w:tentative="1">
+      <w:start w:val="1"/>
+      <w:numFmt w:val="bullet"/>
+      <w:lvlText w:val=""/>
+      <w:lvlJc w:val="left"/>
+      <w:pPr>
+        <w:ind w:left="3600" w:hanging="360"/>
+      </w:pPr>
+      <w:rPr>
+        <w:rFonts w:ascii="Symbol" w:hAnsi="Symbol" w:hint="default"/>
+      </w:rPr>
+    </w:lvl>
+    <w:lvl w:ilvl="4" w:tplc="48090003" w:tentative="1">
+      <w:start w:val="1"/>
+      <w:numFmt w:val="bullet"/>
+      <w:lvlText w:val="o"/>
+      <w:lvlJc w:val="left"/>
+      <w:pPr>
+        <w:ind w:left="4320" w:hanging="360"/>
+      </w:pPr>
+      <w:rPr>
+        <w:rFonts w:ascii="Courier New" w:hAnsi="Courier New" w:cs="Courier New" w:hint="default"/>
+      </w:rPr>
+    </w:lvl>
+    <w:lvl w:ilvl="5" w:tplc="48090005" w:tentative="1">
+      <w:start w:val="1"/>
+      <w:numFmt w:val="bullet"/>
+      <w:lvlText w:val=""/>
+      <w:lvlJc w:val="left"/>
+      <w:pPr>
+        <w:ind w:left="5040" w:hanging="360"/>
+      </w:pPr>
+      <w:rPr>
+        <w:rFonts w:ascii="Wingdings" w:hAnsi="Wingdings" w:hint="default"/>
+      </w:rPr>
+    </w:lvl>
+    <w:lvl w:ilvl="6" w:tplc="48090001" w:tentative="1">
+      <w:start w:val="1"/>
+      <w:numFmt w:val="bullet"/>
+      <w:lvlText w:val=""/>
+      <w:lvlJc w:val="left"/>
+      <w:pPr>
+        <w:ind w:left="5760" w:hanging="360"/>
+      </w:pPr>
+      <w:rPr>
+        <w:rFonts w:ascii="Symbol" w:hAnsi="Symbol" w:hint="default"/>
+      </w:rPr>
+    </w:lvl>
+    <w:lvl w:ilvl="7" w:tplc="48090003" w:tentative="1">
+      <w:start w:val="1"/>
+      <w:numFmt w:val="bullet"/>
+      <w:lvlText w:val="o"/>
+      <w:lvlJc w:val="left"/>
+      <w:pPr>
+        <w:ind w:left="6480" w:hanging="360"/>
+      </w:pPr>
+      <w:rPr>
+        <w:rFonts w:ascii="Courier New" w:hAnsi="Courier New" w:cs="Courier New" w:hint="default"/>
+      </w:rPr>
+    </w:lvl>
+    <w:lvl w:ilvl="8" w:tplc="48090005" w:tentative="1">
+      <w:start w:val="1"/>
+      <w:numFmt w:val="bullet"/>
+      <w:lvlText w:val=""/>
+      <w:lvlJc w:val="left"/>
+      <w:pPr>
+        <w:ind w:left="7200" w:hanging="360"/>
+      </w:pPr>
+      <w:rPr>
+        <w:rFonts w:ascii="Wingdings" w:hAnsi="Wingdings" w:hint="default"/>
+      </w:rPr>
+    </w:lvl>
+  </w:abstractNum>
+  <w:abstractNum w:abstractNumId="6" w15:restartNumberingAfterBreak="0">
+    <w:nsid w:val="504247C6"/>
+    <w:multiLevelType w:val="hybridMultilevel"/>
+    <w:tmpl w:val="8D381D2C"/>
+    <w:lvl w:ilvl="0" w:tplc="48090001">
+      <w:start w:val="1"/>
+      <w:numFmt w:val="bullet"/>
+      <w:lvlText w:val=""/>
+      <w:lvlJc w:val="left"/>
+      <w:pPr>
+        <w:ind w:left="1440" w:hanging="360"/>
+      </w:pPr>
+      <w:rPr>
+        <w:rFonts w:ascii="Symbol" w:hAnsi="Symbol" w:hint="default"/>
+      </w:rPr>
+    </w:lvl>
+    <w:lvl w:ilvl="1" w:tplc="48090003" w:tentative="1">
+      <w:start w:val="1"/>
+      <w:numFmt w:val="bullet"/>
+      <w:lvlText w:val="o"/>
+      <w:lvlJc w:val="left"/>
+      <w:pPr>
+        <w:ind w:left="2160" w:hanging="360"/>
+      </w:pPr>
+      <w:rPr>
+        <w:rFonts w:ascii="Courier New" w:hAnsi="Courier New" w:cs="Courier New" w:hint="default"/>
+      </w:rPr>
+    </w:lvl>
+    <w:lvl w:ilvl="2" w:tplc="48090005" w:tentative="1">
+      <w:start w:val="1"/>
+      <w:numFmt w:val="bullet"/>
+      <w:lvlText w:val=""/>
+      <w:lvlJc w:val="left"/>
+      <w:pPr>
+        <w:ind w:left="2880" w:hanging="360"/>
+      </w:pPr>
+      <w:rPr>
+        <w:rFonts w:ascii="Wingdings" w:hAnsi="Wingdings" w:hint="default"/>
+      </w:rPr>
+    </w:lvl>
+    <w:lvl w:ilvl="3" w:tplc="48090001" w:tentative="1">
+      <w:start w:val="1"/>
+      <w:numFmt w:val="bullet"/>
+      <w:lvlText w:val=""/>
+      <w:lvlJc w:val="left"/>
+      <w:pPr>
+        <w:ind w:left="3600" w:hanging="360"/>
+      </w:pPr>
+      <w:rPr>
+        <w:rFonts w:ascii="Symbol" w:hAnsi="Symbol" w:hint="default"/>
+      </w:rPr>
+    </w:lvl>
+    <w:lvl w:ilvl="4" w:tplc="48090003" w:tentative="1">
+      <w:start w:val="1"/>
+      <w:numFmt w:val="bullet"/>
+      <w:lvlText w:val="o"/>
+      <w:lvlJc w:val="left"/>
+      <w:pPr>
+        <w:ind w:left="4320" w:hanging="360"/>
+      </w:pPr>
+      <w:rPr>
+        <w:rFonts w:ascii="Courier New" w:hAnsi="Courier New" w:cs="Courier New" w:hint="default"/>
+      </w:rPr>
+    </w:lvl>
+    <w:lvl w:ilvl="5" w:tplc="48090005" w:tentative="1">
+      <w:start w:val="1"/>
+      <w:numFmt w:val="bullet"/>
+      <w:lvlText w:val=""/>
+      <w:lvlJc w:val="left"/>
+      <w:pPr>
+        <w:ind w:left="5040" w:hanging="360"/>
+      </w:pPr>
+      <w:rPr>
+        <w:rFonts w:ascii="Wingdings" w:hAnsi="Wingdings" w:hint="default"/>
+      </w:rPr>
+    </w:lvl>
+    <w:lvl w:ilvl="6" w:tplc="48090001" w:tentative="1">
+      <w:start w:val="1"/>
+      <w:numFmt w:val="bullet"/>
+      <w:lvlText w:val=""/>
+      <w:lvlJc w:val="left"/>
+      <w:pPr>
+        <w:ind w:left="5760" w:hanging="360"/>
+      </w:pPr>
+      <w:rPr>
+        <w:rFonts w:ascii="Symbol" w:hAnsi="Symbol" w:hint="default"/>
+      </w:rPr>
+    </w:lvl>
+    <w:lvl w:ilvl="7" w:tplc="48090003" w:tentative="1">
+      <w:start w:val="1"/>
+      <w:numFmt w:val="bullet"/>
+      <w:lvlText w:val="o"/>
+      <w:lvlJc w:val="left"/>
+      <w:pPr>
+        <w:ind w:left="6480" w:hanging="360"/>
+      </w:pPr>
+      <w:rPr>
+        <w:rFonts w:ascii="Courier New" w:hAnsi="Courier New" w:cs="Courier New" w:hint="default"/>
+      </w:rPr>
+    </w:lvl>
+    <w:lvl w:ilvl="8" w:tplc="48090005" w:tentative="1">
+      <w:start w:val="1"/>
+      <w:numFmt w:val="bullet"/>
+      <w:lvlText w:val=""/>
+      <w:lvlJc w:val="left"/>
+      <w:pPr>
+        <w:ind w:left="7200" w:hanging="360"/>
+      </w:pPr>
+      <w:rPr>
+        <w:rFonts w:ascii="Wingdings" w:hAnsi="Wingdings" w:hint="default"/>
+      </w:rPr>
+    </w:lvl>
+  </w:abstractNum>
+  <w:abstractNum w:abstractNumId="7" w15:restartNumberingAfterBreak="0">
     <w:nsid w:val="5ACF1351"/>
     <w:multiLevelType w:val="hybridMultilevel"/>
     <w:tmpl w:val="B56EC822"/>
@@ -3957,7 +5532,7 @@
       </w:rPr>
     </w:lvl>
   </w:abstractNum>
-  <w:abstractNum w:abstractNumId="3" w15:restartNumberingAfterBreak="0">
+  <w:abstractNum w:abstractNumId="8" w15:restartNumberingAfterBreak="0">
     <w:nsid w:val="62830A9E"/>
     <w:multiLevelType w:val="hybridMultilevel"/>
     <w:tmpl w:val="0B844CE0"/>
@@ -4070,7 +5645,7 @@
       </w:rPr>
     </w:lvl>
   </w:abstractNum>
-  <w:abstractNum w:abstractNumId="4" w15:restartNumberingAfterBreak="0">
+  <w:abstractNum w:abstractNumId="9" w15:restartNumberingAfterBreak="0">
     <w:nsid w:val="76114406"/>
     <w:multiLevelType w:val="multilevel"/>
     <w:tmpl w:val="499E83DE"/>
@@ -4183,20 +5758,151 @@
       </w:rPr>
     </w:lvl>
   </w:abstractNum>
+  <w:abstractNum w:abstractNumId="10" w15:restartNumberingAfterBreak="0">
+    <w:nsid w:val="7FCE55BA"/>
+    <w:multiLevelType w:val="hybridMultilevel"/>
+    <w:tmpl w:val="05249E44"/>
+    <w:lvl w:ilvl="0" w:tplc="48090001">
+      <w:start w:val="1"/>
+      <w:numFmt w:val="bullet"/>
+      <w:lvlText w:val=""/>
+      <w:lvlJc w:val="left"/>
+      <w:pPr>
+        <w:ind w:left="720" w:hanging="360"/>
+      </w:pPr>
+      <w:rPr>
+        <w:rFonts w:ascii="Symbol" w:hAnsi="Symbol" w:hint="default"/>
+      </w:rPr>
+    </w:lvl>
+    <w:lvl w:ilvl="1" w:tplc="48090003" w:tentative="1">
+      <w:start w:val="1"/>
+      <w:numFmt w:val="bullet"/>
+      <w:lvlText w:val="o"/>
+      <w:lvlJc w:val="left"/>
+      <w:pPr>
+        <w:ind w:left="1440" w:hanging="360"/>
+      </w:pPr>
+      <w:rPr>
+        <w:rFonts w:ascii="Courier New" w:hAnsi="Courier New" w:cs="Courier New" w:hint="default"/>
+      </w:rPr>
+    </w:lvl>
+    <w:lvl w:ilvl="2" w:tplc="48090005" w:tentative="1">
+      <w:start w:val="1"/>
+      <w:numFmt w:val="bullet"/>
+      <w:lvlText w:val=""/>
+      <w:lvlJc w:val="left"/>
+      <w:pPr>
+        <w:ind w:left="2160" w:hanging="360"/>
+      </w:pPr>
+      <w:rPr>
+        <w:rFonts w:ascii="Wingdings" w:hAnsi="Wingdings" w:hint="default"/>
+      </w:rPr>
+    </w:lvl>
+    <w:lvl w:ilvl="3" w:tplc="48090001" w:tentative="1">
+      <w:start w:val="1"/>
+      <w:numFmt w:val="bullet"/>
+      <w:lvlText w:val=""/>
+      <w:lvlJc w:val="left"/>
+      <w:pPr>
+        <w:ind w:left="2880" w:hanging="360"/>
+      </w:pPr>
+      <w:rPr>
+        <w:rFonts w:ascii="Symbol" w:hAnsi="Symbol" w:hint="default"/>
+      </w:rPr>
+    </w:lvl>
+    <w:lvl w:ilvl="4" w:tplc="48090003" w:tentative="1">
+      <w:start w:val="1"/>
+      <w:numFmt w:val="bullet"/>
+      <w:lvlText w:val="o"/>
+      <w:lvlJc w:val="left"/>
+      <w:pPr>
+        <w:ind w:left="3600" w:hanging="360"/>
+      </w:pPr>
+      <w:rPr>
+        <w:rFonts w:ascii="Courier New" w:hAnsi="Courier New" w:cs="Courier New" w:hint="default"/>
+      </w:rPr>
+    </w:lvl>
+    <w:lvl w:ilvl="5" w:tplc="48090005" w:tentative="1">
+      <w:start w:val="1"/>
+      <w:numFmt w:val="bullet"/>
+      <w:lvlText w:val=""/>
+      <w:lvlJc w:val="left"/>
+      <w:pPr>
+        <w:ind w:left="4320" w:hanging="360"/>
+      </w:pPr>
+      <w:rPr>
+        <w:rFonts w:ascii="Wingdings" w:hAnsi="Wingdings" w:hint="default"/>
+      </w:rPr>
+    </w:lvl>
+    <w:lvl w:ilvl="6" w:tplc="48090001" w:tentative="1">
+      <w:start w:val="1"/>
+      <w:numFmt w:val="bullet"/>
+      <w:lvlText w:val=""/>
+      <w:lvlJc w:val="left"/>
+      <w:pPr>
+        <w:ind w:left="5040" w:hanging="360"/>
+      </w:pPr>
+      <w:rPr>
+        <w:rFonts w:ascii="Symbol" w:hAnsi="Symbol" w:hint="default"/>
+      </w:rPr>
+    </w:lvl>
+    <w:lvl w:ilvl="7" w:tplc="48090003" w:tentative="1">
+      <w:start w:val="1"/>
+      <w:numFmt w:val="bullet"/>
+      <w:lvlText w:val="o"/>
+      <w:lvlJc w:val="left"/>
+      <w:pPr>
+        <w:ind w:left="5760" w:hanging="360"/>
+      </w:pPr>
+      <w:rPr>
+        <w:rFonts w:ascii="Courier New" w:hAnsi="Courier New" w:cs="Courier New" w:hint="default"/>
+      </w:rPr>
+    </w:lvl>
+    <w:lvl w:ilvl="8" w:tplc="48090005" w:tentative="1">
+      <w:start w:val="1"/>
+      <w:numFmt w:val="bullet"/>
+      <w:lvlText w:val=""/>
+      <w:lvlJc w:val="left"/>
+      <w:pPr>
+        <w:ind w:left="6480" w:hanging="360"/>
+      </w:pPr>
+      <w:rPr>
+        <w:rFonts w:ascii="Wingdings" w:hAnsi="Wingdings" w:hint="default"/>
+      </w:rPr>
+    </w:lvl>
+  </w:abstractNum>
   <w:num w:numId="1" w16cid:durableId="677851210">
+    <w:abstractNumId w:val="9"/>
+  </w:num>
+  <w:num w:numId="2" w16cid:durableId="414862359">
+    <w:abstractNumId w:val="2"/>
+  </w:num>
+  <w:num w:numId="3" w16cid:durableId="2090685617">
+    <w:abstractNumId w:val="7"/>
+  </w:num>
+  <w:num w:numId="4" w16cid:durableId="925846169">
+    <w:abstractNumId w:val="3"/>
+  </w:num>
+  <w:num w:numId="5" w16cid:durableId="1116831297">
+    <w:abstractNumId w:val="8"/>
+  </w:num>
+  <w:num w:numId="6" w16cid:durableId="1473669790">
+    <w:abstractNumId w:val="1"/>
+  </w:num>
+  <w:num w:numId="7" w16cid:durableId="1367216707">
+    <w:abstractNumId w:val="5"/>
+  </w:num>
+  <w:num w:numId="8" w16cid:durableId="1093011956">
+    <w:abstractNumId w:val="0"/>
+  </w:num>
+  <w:num w:numId="9" w16cid:durableId="1927884577">
     <w:abstractNumId w:val="4"/>
   </w:num>
-  <w:num w:numId="2" w16cid:durableId="414862359">
-    <w:abstractNumId w:val="0"/>
+  <w:num w:numId="10" w16cid:durableId="377121036">
+    <w:abstractNumId w:val="6"/>
   </w:num>
-  <w:num w:numId="3" w16cid:durableId="2090685617">
-    <w:abstractNumId w:val="2"/>
-  </w:num>
-  <w:num w:numId="4" w16cid:durableId="925846169">
-    <w:abstractNumId w:val="1"/>
-  </w:num>
-  <w:num w:numId="5" w16cid:durableId="1116831297">
-    <w:abstractNumId w:val="3"/>
+  <w:num w:numId="11" w16cid:durableId="1556314436">
+    <w:abstractNumId w:val="10"/>
   </w:num>
   <w:numIdMacAtCleanup w:val="2"/>
 </w:numbering>
@@ -4712,6 +6418,7 @@
   <w:style w:type="character" w:default="1" w:styleId="DefaultParagraphFont">
     <w:name w:val="Default Paragraph Font"/>
     <w:uiPriority w:val="1"/>
+    <w:semiHidden/>
     <w:unhideWhenUsed/>
   </w:style>
   <w:style w:type="table" w:default="1" w:styleId="TableNormal">

</xml_diff>